<commit_message>
Update Scenario, constraint, QA
</commit_message>
<xml_diff>
--- a/Architecture/HRM_Architecture_Driver.docx
+++ b/Architecture/HRM_Architecture_Driver.docx
@@ -8153,7 +8153,15 @@
                 <w:sz w:val="24"/>
                 <w:szCs w:val="24"/>
               </w:rPr>
-              <w:t>The ability of HRM software to handle many user interactions (500 users) when the HRM staffs modify the Personal Information. The response time of HRM system for each user interaction will be improved about 4-6 seconds and the resource for each interaction will be reduced.</w:t>
+              <w:t>The ability of HRM software to handle many user interactions (500 users) when the HRM staffs modify the Personal Information. The response time of HRM system for each user interaction wil</w:t>
+            </w:r>
+            <w:r>
+              <w:rPr>
+                <w:rFonts w:ascii="Times New Roman" w:hAnsi="Times New Roman" w:cs="Times New Roman"/>
+                <w:sz w:val="24"/>
+                <w:szCs w:val="24"/>
+              </w:rPr>
+              <w:t>l be improved about 4-6 seconds.</w:t>
             </w:r>
           </w:p>
         </w:tc>
@@ -8432,7 +8440,31 @@
                 <w:sz w:val="24"/>
                 <w:szCs w:val="24"/>
               </w:rPr>
-              <w:t>The performance when the HRM staffs when they export the files for reporting. The response time for complex report like statistical report is about 6-7 seconds</w:t>
+              <w:t xml:space="preserve">The performance when the HRM staffs when they export the files for reporting. The response time for complex report like </w:t>
+            </w:r>
+            <w:r>
+              <w:rPr>
+                <w:rFonts w:ascii="Times New Roman" w:hAnsi="Times New Roman"/>
+                <w:sz w:val="24"/>
+                <w:szCs w:val="24"/>
+              </w:rPr>
+              <w:t xml:space="preserve">the personal information </w:t>
+            </w:r>
+            <w:r>
+              <w:rPr>
+                <w:rFonts w:ascii="Times New Roman" w:hAnsi="Times New Roman"/>
+                <w:sz w:val="24"/>
+                <w:szCs w:val="24"/>
+              </w:rPr>
+              <w:t>statistical report is about 6-7 seconds</w:t>
+            </w:r>
+            <w:r>
+              <w:rPr>
+                <w:rFonts w:ascii="Times New Roman" w:hAnsi="Times New Roman"/>
+                <w:sz w:val="24"/>
+                <w:szCs w:val="24"/>
+              </w:rPr>
+              <w:t xml:space="preserve">. </w:t>
             </w:r>
           </w:p>
         </w:tc>
@@ -8755,16 +8787,7 @@
                 <w:sz w:val="24"/>
                 <w:szCs w:val="24"/>
               </w:rPr>
-              <w:t xml:space="preserve">-The HRM system provide adequate </w:t>
-            </w:r>
-            <w:r>
-              <w:rPr>
-                <w:rFonts w:ascii="Times New Roman" w:hAnsi="Times New Roman" w:cs="Times New Roman"/>
-                <w:sz w:val="24"/>
-                <w:szCs w:val="24"/>
-              </w:rPr>
-              <w:lastRenderedPageBreak/>
-              <w:t>user document including help, user manual and tutorials for user guidance</w:t>
+              <w:t>-The HRM system provide adequate user document including help, user manual and tutorials for user guidance</w:t>
             </w:r>
           </w:p>
           <w:p>
@@ -8783,6 +8806,7 @@
                 <w:sz w:val="24"/>
                 <w:szCs w:val="24"/>
               </w:rPr>
+              <w:lastRenderedPageBreak/>
               <w:t>-</w:t>
             </w:r>
             <w:r>
@@ -9214,15 +9238,7 @@
                 <w:sz w:val="24"/>
                 <w:szCs w:val="24"/>
               </w:rPr>
-              <w:t>The HRM allows modifying the user interface (UI)</w:t>
-            </w:r>
-            <w:r>
-              <w:rPr>
-                <w:rFonts w:ascii="Times New Roman" w:hAnsi="Times New Roman"/>
-                <w:sz w:val="24"/>
-                <w:szCs w:val="24"/>
-              </w:rPr>
-              <w:t xml:space="preserve"> includes the screen layout, text, GUI images…</w:t>
+              <w:t>At the system runtime, the administrator can modify authority of the certain user by editing the configure file without stopping the system</w:t>
             </w:r>
           </w:p>
         </w:tc>
@@ -9247,7 +9263,15 @@
                 <w:sz w:val="24"/>
                 <w:szCs w:val="24"/>
               </w:rPr>
-              <w:t>The addition on GUI</w:t>
+              <w:t xml:space="preserve">The </w:t>
+            </w:r>
+            <w:r>
+              <w:rPr>
+                <w:rFonts w:ascii="Times New Roman" w:hAnsi="Times New Roman" w:cs="Times New Roman"/>
+                <w:sz w:val="24"/>
+                <w:szCs w:val="24"/>
+              </w:rPr>
+              <w:t xml:space="preserve">user configuration </w:t>
             </w:r>
           </w:p>
         </w:tc>
@@ -9924,7 +9948,6 @@
                 <w:sz w:val="24"/>
                 <w:szCs w:val="24"/>
               </w:rPr>
-              <w:lastRenderedPageBreak/>
               <w:t>Relevant environmental conditions</w:t>
             </w:r>
           </w:p>
@@ -10006,6 +10029,7 @@
                 <w:sz w:val="24"/>
                 <w:szCs w:val="24"/>
               </w:rPr>
+              <w:lastRenderedPageBreak/>
               <w:t>Architectural elements</w:t>
             </w:r>
           </w:p>
@@ -11343,7 +11367,23 @@
                 <w:sz w:val="24"/>
                 <w:szCs w:val="24"/>
               </w:rPr>
-              <w:t xml:space="preserve"> report the statistical of staffs in VLU in installed template</w:t>
+              <w:t xml:space="preserve"> report the </w:t>
+            </w:r>
+            <w:r>
+              <w:rPr>
+                <w:rFonts w:ascii="Times New Roman" w:hAnsi="Times New Roman"/>
+                <w:sz w:val="24"/>
+                <w:szCs w:val="24"/>
+              </w:rPr>
+              <w:t xml:space="preserve">personal information </w:t>
+            </w:r>
+            <w:r>
+              <w:rPr>
+                <w:rFonts w:ascii="Times New Roman" w:hAnsi="Times New Roman"/>
+                <w:sz w:val="24"/>
+                <w:szCs w:val="24"/>
+              </w:rPr>
+              <w:t>statistical of staffs in VLU in installed template</w:t>
             </w:r>
             <w:r>
               <w:rPr>
@@ -11546,7 +11586,31 @@
                 <w:sz w:val="24"/>
                 <w:szCs w:val="24"/>
               </w:rPr>
-              <w:t>The response time for reporting (statistical report) is about 6-7 seconds.</w:t>
+              <w:t>The response time for reporting (</w:t>
+            </w:r>
+            <w:r>
+              <w:rPr>
+                <w:rFonts w:ascii="Times New Roman" w:hAnsi="Times New Roman"/>
+                <w:sz w:val="24"/>
+                <w:szCs w:val="24"/>
+              </w:rPr>
+              <w:t xml:space="preserve">the </w:t>
+            </w:r>
+            <w:r>
+              <w:rPr>
+                <w:rFonts w:ascii="Times New Roman" w:hAnsi="Times New Roman"/>
+                <w:sz w:val="24"/>
+                <w:szCs w:val="24"/>
+              </w:rPr>
+              <w:t xml:space="preserve">personal information </w:t>
+            </w:r>
+            <w:r>
+              <w:rPr>
+                <w:rFonts w:ascii="Times New Roman" w:hAnsi="Times New Roman"/>
+                <w:sz w:val="24"/>
+                <w:szCs w:val="24"/>
+              </w:rPr>
+              <w:t>statistical report) is about 6-7 seconds.</w:t>
             </w:r>
           </w:p>
           <w:p>
@@ -11561,6 +11625,7 @@
         </w:tc>
       </w:tr>
     </w:tbl>
+    <w:p/>
     <w:p/>
     <w:p>
       <w:pPr>
@@ -12479,7 +12544,16 @@
                 <w:sz w:val="24"/>
                 <w:szCs w:val="24"/>
               </w:rPr>
-              <w:t>Ability to modify the user interface (UI)</w:t>
+              <w:t xml:space="preserve">Ability to modify </w:t>
+            </w:r>
+            <w:r>
+              <w:rPr>
+                <w:rFonts w:ascii="Times New Roman" w:hAnsi="Times New Roman"/>
+                <w:b/>
+                <w:sz w:val="24"/>
+                <w:szCs w:val="24"/>
+              </w:rPr>
+              <w:t>the authority of the user</w:t>
             </w:r>
           </w:p>
           <w:p>
@@ -12812,7 +12886,7 @@
                 <w:sz w:val="24"/>
                 <w:szCs w:val="24"/>
               </w:rPr>
-              <w:t>The developer, end-users</w:t>
+              <w:t>Administrator</w:t>
             </w:r>
           </w:p>
         </w:tc>
@@ -12860,7 +12934,15 @@
                 <w:sz w:val="24"/>
                 <w:szCs w:val="24"/>
               </w:rPr>
-              <w:t>Modifying the user interface includes the screen layout, text, GUI images…</w:t>
+              <w:t xml:space="preserve">Modifying the </w:t>
+            </w:r>
+            <w:r>
+              <w:rPr>
+                <w:rFonts w:ascii="Times New Roman" w:hAnsi="Times New Roman"/>
+                <w:sz w:val="24"/>
+                <w:szCs w:val="24"/>
+              </w:rPr>
+              <w:t>authority of the user</w:t>
             </w:r>
           </w:p>
         </w:tc>
@@ -12911,7 +12993,7 @@
                 <w:sz w:val="24"/>
                 <w:szCs w:val="24"/>
               </w:rPr>
-              <w:t>The HRM system is in build time</w:t>
+              <w:t>The HRM system is in run time mode</w:t>
             </w:r>
           </w:p>
         </w:tc>
@@ -12967,7 +13049,15 @@
                 <w:sz w:val="24"/>
                 <w:szCs w:val="24"/>
               </w:rPr>
-              <w:t>client side</w:t>
+              <w:t>server</w:t>
+            </w:r>
+            <w:r>
+              <w:rPr>
+                <w:rFonts w:ascii="Times New Roman" w:hAnsi="Times New Roman"/>
+                <w:sz w:val="24"/>
+                <w:szCs w:val="24"/>
+              </w:rPr>
+              <w:t xml:space="preserve"> side</w:t>
             </w:r>
           </w:p>
         </w:tc>
@@ -13007,10 +13097,10 @@
               <w:spacing w:before="0" w:beforeAutospacing="0" w:after="0" w:afterAutospacing="0"/>
             </w:pPr>
             <w:r>
-              <w:t xml:space="preserve">-Locates UI </w:t>
-            </w:r>
-            <w:r>
-              <w:t>part for modification</w:t>
+              <w:t>-T</w:t>
+            </w:r>
+            <w:r>
+              <w:t>he system will load configure again</w:t>
             </w:r>
           </w:p>
           <w:p>
@@ -13019,17 +13109,7 @@
               <w:spacing w:before="0" w:beforeAutospacing="0" w:after="0" w:afterAutospacing="0"/>
             </w:pPr>
             <w:r>
-              <w:t>-Makes modification without affecting the functionality in other tiers</w:t>
-            </w:r>
-          </w:p>
-          <w:p>
-            <w:pPr>
-              <w:pStyle w:val="doctext"/>
-              <w:spacing w:before="0" w:beforeAutospacing="0" w:after="0" w:afterAutospacing="0"/>
-            </w:pPr>
-            <w:r>
-              <w:lastRenderedPageBreak/>
-              <w:t>-Test the modification.</w:t>
+              <w:t>-The authority of the user will be changed</w:t>
             </w:r>
           </w:p>
         </w:tc>
@@ -13054,7 +13134,6 @@
                 <w:sz w:val="24"/>
                 <w:szCs w:val="24"/>
               </w:rPr>
-              <w:lastRenderedPageBreak/>
               <w:t>Response measure(s)</w:t>
             </w:r>
           </w:p>
@@ -13072,31 +13151,6 @@
                 <w:szCs w:val="24"/>
               </w:rPr>
             </w:pPr>
-            <w:r>
-              <w:rPr>
-                <w:rFonts w:ascii="Times New Roman" w:hAnsi="Times New Roman"/>
-                <w:sz w:val="24"/>
-                <w:szCs w:val="24"/>
-              </w:rPr>
-              <w:t>The time for modifying:  1-2 days (depend on the size of modification)</w:t>
-            </w:r>
-          </w:p>
-          <w:p>
-            <w:pPr>
-              <w:rPr>
-                <w:rFonts w:ascii="Times New Roman" w:hAnsi="Times New Roman"/>
-                <w:sz w:val="24"/>
-                <w:szCs w:val="24"/>
-              </w:rPr>
-            </w:pPr>
-            <w:r>
-              <w:rPr>
-                <w:rFonts w:ascii="Times New Roman" w:hAnsi="Times New Roman"/>
-                <w:sz w:val="24"/>
-                <w:szCs w:val="24"/>
-              </w:rPr>
-              <w:t>The resource for adding: 1 resources (one for modifying and the other for testing and deploy)</w:t>
-            </w:r>
           </w:p>
         </w:tc>
       </w:tr>
@@ -13142,6 +13196,7 @@
                 <w:sz w:val="24"/>
                 <w:szCs w:val="24"/>
               </w:rPr>
+              <w:lastRenderedPageBreak/>
               <w:t xml:space="preserve">Title of scenario: </w:t>
             </w:r>
           </w:p>
@@ -14423,7 +14478,6 @@
               <w:jc w:val="both"/>
             </w:pPr>
             <w:r>
-              <w:lastRenderedPageBreak/>
               <w:t>HRM support the help and tutorial for user guidance.</w:t>
             </w:r>
           </w:p>
@@ -14469,7 +14523,6 @@
                 <w:sz w:val="24"/>
                 <w:szCs w:val="24"/>
               </w:rPr>
-              <w:lastRenderedPageBreak/>
               <w:t>Response measure(s)</w:t>
             </w:r>
           </w:p>
@@ -14491,6 +14544,7 @@
         </w:tc>
       </w:tr>
     </w:tbl>
+    <w:p/>
     <w:p/>
     <w:p>
       <w:pPr>
@@ -14504,6 +14558,7 @@
         <w:rPr>
           <w:i/>
         </w:rPr>
+        <w:lastRenderedPageBreak/>
         <w:t>Key Quality Attributes</w:t>
       </w:r>
       <w:r>
@@ -15863,7 +15918,45 @@
       <w:pPr>
         <w:pStyle w:val="Title"/>
       </w:pPr>
+    </w:p>
+    <w:p>
+      <w:pPr>
+        <w:pStyle w:val="Title"/>
+      </w:pPr>
+    </w:p>
+    <w:p>
+      <w:pPr>
+        <w:pStyle w:val="Title"/>
+      </w:pPr>
+    </w:p>
+    <w:p>
+      <w:pPr>
+        <w:pStyle w:val="Title"/>
+      </w:pPr>
+    </w:p>
+    <w:p>
+      <w:pPr>
+        <w:pStyle w:val="Title"/>
+      </w:pPr>
+    </w:p>
+    <w:p>
+      <w:pPr>
+        <w:pStyle w:val="Title"/>
+      </w:pPr>
+    </w:p>
+    <w:p>
+      <w:pPr>
+        <w:pStyle w:val="Title"/>
+      </w:pPr>
+    </w:p>
+    <w:p>
+      <w:pPr>
+        <w:pStyle w:val="Title"/>
+      </w:pPr>
+      <w:bookmarkStart w:id="10" w:name="_GoBack"/>
+      <w:bookmarkEnd w:id="10"/>
       <w:r>
+        <w:lastRenderedPageBreak/>
         <w:t xml:space="preserve">6. </w:t>
       </w:r>
       <w:r>
@@ -15875,19 +15968,16 @@
       <w:pPr>
         <w:pStyle w:val="Heading1"/>
       </w:pPr>
-      <w:bookmarkStart w:id="10" w:name="_Toc316548630"/>
+      <w:bookmarkStart w:id="11" w:name="_Toc316548630"/>
       <w:r>
         <w:t>6.1 Technical Constraints</w:t>
       </w:r>
-      <w:bookmarkEnd w:id="10"/>
+      <w:bookmarkEnd w:id="11"/>
       <w:r>
         <w:t xml:space="preserve"> </w:t>
       </w:r>
     </w:p>
-    <w:p>
-      <w:bookmarkStart w:id="11" w:name="_GoBack"/>
-      <w:bookmarkEnd w:id="11"/>
-    </w:p>
+    <w:p/>
     <w:tbl>
       <w:tblPr>
         <w:tblStyle w:val="TableGrid"/>
@@ -16163,7 +16253,6 @@
               <w:rPr>
                 <w:szCs w:val="24"/>
               </w:rPr>
-              <w:lastRenderedPageBreak/>
               <w:t>TC.PIM.3</w:t>
             </w:r>
           </w:p>
@@ -16298,6 +16387,43 @@
                 <w:szCs w:val="24"/>
               </w:rPr>
               <w:t>- Using Microsoft Word, Excel for documenting, importing, and exporting the data.</w:t>
+            </w:r>
+          </w:p>
+          <w:p>
+            <w:pPr>
+              <w:rPr>
+                <w:rFonts w:ascii="Times New Roman" w:hAnsi="Times New Roman" w:cs="Times New Roman"/>
+                <w:iCs/>
+                <w:sz w:val="24"/>
+                <w:szCs w:val="24"/>
+              </w:rPr>
+            </w:pPr>
+            <w:r>
+              <w:rPr>
+                <w:rFonts w:ascii="Times New Roman" w:hAnsi="Times New Roman" w:cs="Times New Roman"/>
+                <w:iCs/>
+                <w:sz w:val="24"/>
+                <w:szCs w:val="24"/>
+              </w:rPr>
+              <w:t xml:space="preserve">- Use the Authentication </w:t>
+            </w:r>
+            <w:r>
+              <w:rPr>
+                <w:rFonts w:ascii="Times New Roman" w:hAnsi="Times New Roman" w:cs="Times New Roman"/>
+                <w:iCs/>
+                <w:sz w:val="24"/>
+                <w:szCs w:val="24"/>
+              </w:rPr>
+              <w:t>component</w:t>
+            </w:r>
+            <w:r>
+              <w:rPr>
+                <w:rFonts w:ascii="Times New Roman" w:hAnsi="Times New Roman" w:cs="Times New Roman"/>
+                <w:iCs/>
+                <w:sz w:val="24"/>
+                <w:szCs w:val="24"/>
+              </w:rPr>
+              <w:t xml:space="preserve"> from Van Lang IT Department</w:t>
             </w:r>
           </w:p>
         </w:tc>
@@ -16919,6 +17045,7 @@
       </w:pPr>
       <w:bookmarkStart w:id="14" w:name="_Toc316548633"/>
       <w:r>
+        <w:lastRenderedPageBreak/>
         <w:t>7.2 Difficulty Ranking Scale</w:t>
       </w:r>
       <w:bookmarkEnd w:id="14"/>
@@ -17275,7 +17402,6 @@
                 <w:sz w:val="24"/>
                 <w:szCs w:val="24"/>
               </w:rPr>
-              <w:lastRenderedPageBreak/>
               <w:t>ID</w:t>
             </w:r>
           </w:p>
@@ -18902,7 +19028,7 @@
                       <w:sz w:val="32"/>
                       <w:szCs w:val="32"/>
                     </w:rPr>
-                    <w:t>13</w:t>
+                    <w:t>2</w:t>
                   </w:r>
                   <w:r>
                     <w:rPr>
@@ -23147,7 +23273,7 @@
 </file>
 
 <file path=customXml/itemProps2.xml><?xml version="1.0" encoding="utf-8"?>
-<ds:datastoreItem xmlns:ds="http://schemas.openxmlformats.org/officeDocument/2006/customXml" ds:itemID="{A614690F-19BA-4E82-83FC-87D10D55C757}">
+<ds:datastoreItem xmlns:ds="http://schemas.openxmlformats.org/officeDocument/2006/customXml" ds:itemID="{12D3EF02-2582-4525-A2EE-E1D2A79169DC}">
   <ds:schemaRefs>
     <ds:schemaRef ds:uri="http://schemas.openxmlformats.org/officeDocument/2006/bibliography"/>
   </ds:schemaRefs>

</xml_diff>

<commit_message>
Update Quality Attribute, System Context
</commit_message>
<xml_diff>
--- a/Architecture/HRM_Architecture_Driver.docx
+++ b/Architecture/HRM_Architecture_Driver.docx
@@ -140,6 +140,7 @@
                     <w:dataBinding w:prefixMappings="xmlns:ns0='http://schemas.openxmlformats.org/package/2006/metadata/core-properties' xmlns:ns1='http://purl.org/dc/elements/1.1/'" w:xpath="/ns0:coreProperties[1]/ns1:title[1]" w:storeItemID="{6C3C8BC8-F283-45AE-878A-BAB7291924A1}"/>
                     <w:text/>
                   </w:sdtPr>
+                  <w:sdtEndPr/>
                   <w:sdtContent>
                     <w:r>
                       <w:rPr>
@@ -170,6 +171,7 @@
                 <w:dataBinding w:prefixMappings="xmlns:ns0='http://schemas.openxmlformats.org/package/2006/metadata/core-properties' xmlns:ns1='http://purl.org/dc/elements/1.1/'" w:xpath="/ns0:coreProperties[1]/ns1:subject[1]" w:storeItemID="{6C3C8BC8-F283-45AE-878A-BAB7291924A1}"/>
                 <w:text/>
               </w:sdtPr>
+              <w:sdtEndPr/>
               <w:sdtContent>
                 <w:tc>
                   <w:tcPr>
@@ -227,6 +229,7 @@
                 <w:dataBinding w:prefixMappings="xmlns:ns0='http://schemas.microsoft.com/office/2006/coverPageProps'" w:xpath="/ns0:CoverPageProperties[1]/ns0:Abstract[1]" w:storeItemID="{55AF091B-3C7A-41E3-B477-F2FDAA23CFDA}"/>
                 <w:text/>
               </w:sdtPr>
+              <w:sdtEndPr/>
               <w:sdtContent>
                 <w:tc>
                   <w:tcPr>
@@ -305,6 +308,7 @@
                 <w:dataBinding w:prefixMappings="xmlns:ns0='http://schemas.openxmlformats.org/package/2006/metadata/core-properties' xmlns:ns1='http://purl.org/dc/elements/1.1/'" w:xpath="/ns0:coreProperties[1]/ns1:creator[1]" w:storeItemID="{6C3C8BC8-F283-45AE-878A-BAB7291924A1}"/>
                 <w:text/>
               </w:sdtPr>
+              <w:sdtEndPr/>
               <w:sdtContent>
                 <w:tc>
                   <w:tcPr>
@@ -347,6 +351,7 @@
                   <w:calendar w:val="gregorian"/>
                 </w:date>
               </w:sdtPr>
+              <w:sdtEndPr/>
               <w:sdtContent>
                 <w:tc>
                   <w:tcPr>
@@ -1847,34 +1852,14 @@
                 <w:szCs w:val="24"/>
               </w:rPr>
             </w:pPr>
-            <w:proofErr w:type="spellStart"/>
-            <w:r>
-              <w:rPr>
-                <w:rFonts w:ascii="Times New Roman" w:hAnsi="Times New Roman" w:cs="Times New Roman"/>
-                <w:sz w:val="24"/>
-                <w:szCs w:val="24"/>
-              </w:rPr>
-              <w:t>Tường</w:t>
-            </w:r>
-            <w:proofErr w:type="spellEnd"/>
-            <w:r>
-              <w:rPr>
-                <w:rFonts w:ascii="Times New Roman" w:hAnsi="Times New Roman" w:cs="Times New Roman"/>
-                <w:sz w:val="24"/>
-                <w:szCs w:val="24"/>
-              </w:rPr>
-              <w:t xml:space="preserve"> </w:t>
-            </w:r>
-            <w:proofErr w:type="spellStart"/>
-            <w:r>
-              <w:rPr>
-                <w:rFonts w:ascii="Times New Roman" w:hAnsi="Times New Roman" w:cs="Times New Roman"/>
-                <w:sz w:val="24"/>
-                <w:szCs w:val="24"/>
-              </w:rPr>
-              <w:t>Nguyễn</w:t>
-            </w:r>
-            <w:proofErr w:type="spellEnd"/>
+            <w:r>
+              <w:rPr>
+                <w:rFonts w:ascii="Times New Roman" w:hAnsi="Times New Roman" w:cs="Times New Roman"/>
+                <w:sz w:val="24"/>
+                <w:szCs w:val="24"/>
+              </w:rPr>
+              <w:t>Tường Nguyễn</w:t>
+            </w:r>
           </w:p>
         </w:tc>
         <w:tc>
@@ -1966,34 +1951,14 @@
                 <w:szCs w:val="24"/>
               </w:rPr>
             </w:pPr>
-            <w:proofErr w:type="spellStart"/>
-            <w:r>
-              <w:rPr>
-                <w:rFonts w:ascii="Times New Roman" w:hAnsi="Times New Roman" w:cs="Times New Roman"/>
-                <w:sz w:val="24"/>
-                <w:szCs w:val="24"/>
-              </w:rPr>
-              <w:t>Tân</w:t>
-            </w:r>
-            <w:proofErr w:type="spellEnd"/>
-            <w:r>
-              <w:rPr>
-                <w:rFonts w:ascii="Times New Roman" w:hAnsi="Times New Roman" w:cs="Times New Roman"/>
-                <w:sz w:val="24"/>
-                <w:szCs w:val="24"/>
-              </w:rPr>
-              <w:t xml:space="preserve"> </w:t>
-            </w:r>
-            <w:proofErr w:type="spellStart"/>
-            <w:r>
-              <w:rPr>
-                <w:rFonts w:ascii="Times New Roman" w:hAnsi="Times New Roman" w:cs="Times New Roman"/>
-                <w:sz w:val="24"/>
-                <w:szCs w:val="24"/>
-              </w:rPr>
-              <w:t>Trần</w:t>
-            </w:r>
-            <w:proofErr w:type="spellEnd"/>
+            <w:r>
+              <w:rPr>
+                <w:rFonts w:ascii="Times New Roman" w:hAnsi="Times New Roman" w:cs="Times New Roman"/>
+                <w:sz w:val="24"/>
+                <w:szCs w:val="24"/>
+              </w:rPr>
+              <w:t>Tân Trần</w:t>
+            </w:r>
           </w:p>
         </w:tc>
         <w:tc>
@@ -2096,34 +2061,14 @@
                 <w:szCs w:val="24"/>
               </w:rPr>
             </w:pPr>
-            <w:proofErr w:type="spellStart"/>
-            <w:r>
-              <w:rPr>
-                <w:rFonts w:ascii="Times New Roman" w:hAnsi="Times New Roman" w:cs="Times New Roman"/>
-                <w:sz w:val="24"/>
-                <w:szCs w:val="24"/>
-              </w:rPr>
-              <w:t>Tân</w:t>
-            </w:r>
-            <w:proofErr w:type="spellEnd"/>
-            <w:r>
-              <w:rPr>
-                <w:rFonts w:ascii="Times New Roman" w:hAnsi="Times New Roman" w:cs="Times New Roman"/>
-                <w:sz w:val="24"/>
-                <w:szCs w:val="24"/>
-              </w:rPr>
-              <w:t xml:space="preserve"> </w:t>
-            </w:r>
-            <w:proofErr w:type="spellStart"/>
-            <w:r>
-              <w:rPr>
-                <w:rFonts w:ascii="Times New Roman" w:hAnsi="Times New Roman" w:cs="Times New Roman"/>
-                <w:sz w:val="24"/>
-                <w:szCs w:val="24"/>
-              </w:rPr>
-              <w:t>Trần</w:t>
-            </w:r>
-            <w:proofErr w:type="spellEnd"/>
+            <w:r>
+              <w:rPr>
+                <w:rFonts w:ascii="Times New Roman" w:hAnsi="Times New Roman" w:cs="Times New Roman"/>
+                <w:sz w:val="24"/>
+                <w:szCs w:val="24"/>
+              </w:rPr>
+              <w:t>Tân Trần</w:t>
+            </w:r>
           </w:p>
         </w:tc>
         <w:tc>
@@ -2215,34 +2160,14 @@
                 <w:szCs w:val="24"/>
               </w:rPr>
             </w:pPr>
-            <w:proofErr w:type="spellStart"/>
-            <w:r>
-              <w:rPr>
-                <w:rFonts w:ascii="Times New Roman" w:hAnsi="Times New Roman" w:cs="Times New Roman"/>
-                <w:sz w:val="24"/>
-                <w:szCs w:val="24"/>
-              </w:rPr>
-              <w:t>Tường</w:t>
-            </w:r>
-            <w:proofErr w:type="spellEnd"/>
-            <w:r>
-              <w:rPr>
-                <w:rFonts w:ascii="Times New Roman" w:hAnsi="Times New Roman" w:cs="Times New Roman"/>
-                <w:sz w:val="24"/>
-                <w:szCs w:val="24"/>
-              </w:rPr>
-              <w:t xml:space="preserve"> </w:t>
-            </w:r>
-            <w:proofErr w:type="spellStart"/>
-            <w:r>
-              <w:rPr>
-                <w:rFonts w:ascii="Times New Roman" w:hAnsi="Times New Roman" w:cs="Times New Roman"/>
-                <w:sz w:val="24"/>
-                <w:szCs w:val="24"/>
-              </w:rPr>
-              <w:t>Nguyễn</w:t>
-            </w:r>
-            <w:proofErr w:type="spellEnd"/>
+            <w:r>
+              <w:rPr>
+                <w:rFonts w:ascii="Times New Roman" w:hAnsi="Times New Roman" w:cs="Times New Roman"/>
+                <w:sz w:val="24"/>
+                <w:szCs w:val="24"/>
+              </w:rPr>
+              <w:t>Tường Nguyễn</w:t>
+            </w:r>
           </w:p>
         </w:tc>
         <w:tc>
@@ -2332,34 +2257,14 @@
                 <w:szCs w:val="24"/>
               </w:rPr>
             </w:pPr>
-            <w:proofErr w:type="spellStart"/>
-            <w:r>
-              <w:rPr>
-                <w:rFonts w:ascii="Times New Roman" w:hAnsi="Times New Roman" w:cs="Times New Roman"/>
-                <w:sz w:val="24"/>
-                <w:szCs w:val="24"/>
-              </w:rPr>
-              <w:t>Tân</w:t>
-            </w:r>
-            <w:proofErr w:type="spellEnd"/>
-            <w:r>
-              <w:rPr>
-                <w:rFonts w:ascii="Times New Roman" w:hAnsi="Times New Roman" w:cs="Times New Roman"/>
-                <w:sz w:val="24"/>
-                <w:szCs w:val="24"/>
-              </w:rPr>
-              <w:t xml:space="preserve"> </w:t>
-            </w:r>
-            <w:proofErr w:type="spellStart"/>
-            <w:r>
-              <w:rPr>
-                <w:rFonts w:ascii="Times New Roman" w:hAnsi="Times New Roman" w:cs="Times New Roman"/>
-                <w:sz w:val="24"/>
-                <w:szCs w:val="24"/>
-              </w:rPr>
-              <w:t>Trần</w:t>
-            </w:r>
-            <w:proofErr w:type="spellEnd"/>
+            <w:r>
+              <w:rPr>
+                <w:rFonts w:ascii="Times New Roman" w:hAnsi="Times New Roman" w:cs="Times New Roman"/>
+                <w:sz w:val="24"/>
+                <w:szCs w:val="24"/>
+              </w:rPr>
+              <w:t>Tân Trần</w:t>
+            </w:r>
           </w:p>
         </w:tc>
         <w:tc>
@@ -2446,34 +2351,14 @@
                 <w:szCs w:val="24"/>
               </w:rPr>
             </w:pPr>
-            <w:proofErr w:type="spellStart"/>
-            <w:r>
-              <w:rPr>
-                <w:rFonts w:ascii="Times New Roman" w:hAnsi="Times New Roman" w:cs="Times New Roman"/>
-                <w:sz w:val="24"/>
-                <w:szCs w:val="24"/>
-              </w:rPr>
-              <w:t>Tường</w:t>
-            </w:r>
-            <w:proofErr w:type="spellEnd"/>
-            <w:r>
-              <w:rPr>
-                <w:rFonts w:ascii="Times New Roman" w:hAnsi="Times New Roman" w:cs="Times New Roman"/>
-                <w:sz w:val="24"/>
-                <w:szCs w:val="24"/>
-              </w:rPr>
-              <w:t xml:space="preserve"> </w:t>
-            </w:r>
-            <w:proofErr w:type="spellStart"/>
-            <w:r>
-              <w:rPr>
-                <w:rFonts w:ascii="Times New Roman" w:hAnsi="Times New Roman" w:cs="Times New Roman"/>
-                <w:sz w:val="24"/>
-                <w:szCs w:val="24"/>
-              </w:rPr>
-              <w:t>Nguyễn</w:t>
-            </w:r>
-            <w:proofErr w:type="spellEnd"/>
+            <w:r>
+              <w:rPr>
+                <w:rFonts w:ascii="Times New Roman" w:hAnsi="Times New Roman" w:cs="Times New Roman"/>
+                <w:sz w:val="24"/>
+                <w:szCs w:val="24"/>
+              </w:rPr>
+              <w:t>Tường Nguyễn</w:t>
+            </w:r>
           </w:p>
         </w:tc>
         <w:tc>
@@ -2579,34 +2464,14 @@
                 <w:szCs w:val="24"/>
               </w:rPr>
             </w:pPr>
-            <w:proofErr w:type="spellStart"/>
-            <w:r>
-              <w:rPr>
-                <w:rFonts w:ascii="Times New Roman" w:hAnsi="Times New Roman" w:cs="Times New Roman"/>
-                <w:sz w:val="24"/>
-                <w:szCs w:val="24"/>
-              </w:rPr>
-              <w:t>Tường</w:t>
-            </w:r>
-            <w:proofErr w:type="spellEnd"/>
-            <w:r>
-              <w:rPr>
-                <w:rFonts w:ascii="Times New Roman" w:hAnsi="Times New Roman" w:cs="Times New Roman"/>
-                <w:sz w:val="24"/>
-                <w:szCs w:val="24"/>
-              </w:rPr>
-              <w:t xml:space="preserve"> </w:t>
-            </w:r>
-            <w:proofErr w:type="spellStart"/>
-            <w:r>
-              <w:rPr>
-                <w:rFonts w:ascii="Times New Roman" w:hAnsi="Times New Roman" w:cs="Times New Roman"/>
-                <w:sz w:val="24"/>
-                <w:szCs w:val="24"/>
-              </w:rPr>
-              <w:t>Nguyễn</w:t>
-            </w:r>
-            <w:proofErr w:type="spellEnd"/>
+            <w:r>
+              <w:rPr>
+                <w:rFonts w:ascii="Times New Roman" w:hAnsi="Times New Roman" w:cs="Times New Roman"/>
+                <w:sz w:val="24"/>
+                <w:szCs w:val="24"/>
+              </w:rPr>
+              <w:t>Tường Nguyễn</w:t>
+            </w:r>
           </w:p>
         </w:tc>
         <w:tc>
@@ -2709,34 +2574,14 @@
                 <w:szCs w:val="24"/>
               </w:rPr>
             </w:pPr>
-            <w:proofErr w:type="spellStart"/>
-            <w:r>
-              <w:rPr>
-                <w:rFonts w:ascii="Times New Roman" w:hAnsi="Times New Roman" w:cs="Times New Roman"/>
-                <w:sz w:val="24"/>
-                <w:szCs w:val="24"/>
-              </w:rPr>
-              <w:t>Tường</w:t>
-            </w:r>
-            <w:proofErr w:type="spellEnd"/>
-            <w:r>
-              <w:rPr>
-                <w:rFonts w:ascii="Times New Roman" w:hAnsi="Times New Roman" w:cs="Times New Roman"/>
-                <w:sz w:val="24"/>
-                <w:szCs w:val="24"/>
-              </w:rPr>
-              <w:t xml:space="preserve"> </w:t>
-            </w:r>
-            <w:proofErr w:type="spellStart"/>
-            <w:r>
-              <w:rPr>
-                <w:rFonts w:ascii="Times New Roman" w:hAnsi="Times New Roman" w:cs="Times New Roman"/>
-                <w:sz w:val="24"/>
-                <w:szCs w:val="24"/>
-              </w:rPr>
-              <w:t>Nguyễn</w:t>
-            </w:r>
-            <w:proofErr w:type="spellEnd"/>
+            <w:r>
+              <w:rPr>
+                <w:rFonts w:ascii="Times New Roman" w:hAnsi="Times New Roman" w:cs="Times New Roman"/>
+                <w:sz w:val="24"/>
+                <w:szCs w:val="24"/>
+              </w:rPr>
+              <w:t>Tường Nguyễn</w:t>
+            </w:r>
           </w:p>
         </w:tc>
         <w:tc>
@@ -2826,34 +2671,14 @@
                 <w:szCs w:val="24"/>
               </w:rPr>
             </w:pPr>
-            <w:proofErr w:type="spellStart"/>
-            <w:r>
-              <w:rPr>
-                <w:rFonts w:ascii="Times New Roman" w:hAnsi="Times New Roman" w:cs="Times New Roman"/>
-                <w:sz w:val="24"/>
-                <w:szCs w:val="24"/>
-              </w:rPr>
-              <w:t>Tân</w:t>
-            </w:r>
-            <w:proofErr w:type="spellEnd"/>
-            <w:r>
-              <w:rPr>
-                <w:rFonts w:ascii="Times New Roman" w:hAnsi="Times New Roman" w:cs="Times New Roman"/>
-                <w:sz w:val="24"/>
-                <w:szCs w:val="24"/>
-              </w:rPr>
-              <w:t xml:space="preserve"> </w:t>
-            </w:r>
-            <w:proofErr w:type="spellStart"/>
-            <w:r>
-              <w:rPr>
-                <w:rFonts w:ascii="Times New Roman" w:hAnsi="Times New Roman" w:cs="Times New Roman"/>
-                <w:sz w:val="24"/>
-                <w:szCs w:val="24"/>
-              </w:rPr>
-              <w:t>Trần</w:t>
-            </w:r>
-            <w:proofErr w:type="spellEnd"/>
+            <w:r>
+              <w:rPr>
+                <w:rFonts w:ascii="Times New Roman" w:hAnsi="Times New Roman" w:cs="Times New Roman"/>
+                <w:sz w:val="24"/>
+                <w:szCs w:val="24"/>
+              </w:rPr>
+              <w:t>Tân Trần</w:t>
+            </w:r>
           </w:p>
         </w:tc>
         <w:tc>
@@ -2940,34 +2765,14 @@
                 <w:szCs w:val="24"/>
               </w:rPr>
             </w:pPr>
-            <w:proofErr w:type="spellStart"/>
-            <w:r>
-              <w:rPr>
-                <w:rFonts w:ascii="Times New Roman" w:hAnsi="Times New Roman" w:cs="Times New Roman"/>
-                <w:sz w:val="24"/>
-                <w:szCs w:val="24"/>
-              </w:rPr>
-              <w:t>Tân</w:t>
-            </w:r>
-            <w:proofErr w:type="spellEnd"/>
-            <w:r>
-              <w:rPr>
-                <w:rFonts w:ascii="Times New Roman" w:hAnsi="Times New Roman" w:cs="Times New Roman"/>
-                <w:sz w:val="24"/>
-                <w:szCs w:val="24"/>
-              </w:rPr>
-              <w:t xml:space="preserve"> </w:t>
-            </w:r>
-            <w:proofErr w:type="spellStart"/>
-            <w:r>
-              <w:rPr>
-                <w:rFonts w:ascii="Times New Roman" w:hAnsi="Times New Roman" w:cs="Times New Roman"/>
-                <w:sz w:val="24"/>
-                <w:szCs w:val="24"/>
-              </w:rPr>
-              <w:t>Trần</w:t>
-            </w:r>
-            <w:proofErr w:type="spellEnd"/>
+            <w:r>
+              <w:rPr>
+                <w:rFonts w:ascii="Times New Roman" w:hAnsi="Times New Roman" w:cs="Times New Roman"/>
+                <w:sz w:val="24"/>
+                <w:szCs w:val="24"/>
+              </w:rPr>
+              <w:t>Tân Trần</w:t>
+            </w:r>
           </w:p>
         </w:tc>
         <w:tc>
@@ -3065,34 +2870,14 @@
                 <w:szCs w:val="24"/>
               </w:rPr>
             </w:pPr>
-            <w:proofErr w:type="spellStart"/>
-            <w:r>
-              <w:rPr>
-                <w:rFonts w:ascii="Times New Roman" w:hAnsi="Times New Roman" w:cs="Times New Roman"/>
-                <w:sz w:val="24"/>
-                <w:szCs w:val="24"/>
-              </w:rPr>
-              <w:t>Tân</w:t>
-            </w:r>
-            <w:proofErr w:type="spellEnd"/>
-            <w:r>
-              <w:rPr>
-                <w:rFonts w:ascii="Times New Roman" w:hAnsi="Times New Roman" w:cs="Times New Roman"/>
-                <w:sz w:val="24"/>
-                <w:szCs w:val="24"/>
-              </w:rPr>
-              <w:t xml:space="preserve"> </w:t>
-            </w:r>
-            <w:proofErr w:type="spellStart"/>
-            <w:r>
-              <w:rPr>
-                <w:rFonts w:ascii="Times New Roman" w:hAnsi="Times New Roman" w:cs="Times New Roman"/>
-                <w:sz w:val="24"/>
-                <w:szCs w:val="24"/>
-              </w:rPr>
-              <w:t>Trần</w:t>
-            </w:r>
-            <w:proofErr w:type="spellEnd"/>
+            <w:r>
+              <w:rPr>
+                <w:rFonts w:ascii="Times New Roman" w:hAnsi="Times New Roman" w:cs="Times New Roman"/>
+                <w:sz w:val="24"/>
+                <w:szCs w:val="24"/>
+              </w:rPr>
+              <w:t>Tân Trần</w:t>
+            </w:r>
           </w:p>
         </w:tc>
         <w:tc>
@@ -3116,6 +2901,207 @@
               </w:rPr>
               <w:t>Update high level requirement</w:t>
             </w:r>
+          </w:p>
+        </w:tc>
+      </w:tr>
+      <w:tr>
+        <w:tc>
+          <w:tcPr>
+            <w:cnfStyle w:val="001000000000" w:firstRow="0" w:lastRow="0" w:firstColumn="1" w:lastColumn="0" w:oddVBand="0" w:evenVBand="0" w:oddHBand="0" w:evenHBand="0" w:firstRowFirstColumn="0" w:firstRowLastColumn="0" w:lastRowFirstColumn="0" w:lastRowLastColumn="0"/>
+            <w:tcW w:w="1296" w:type="dxa"/>
+          </w:tcPr>
+          <w:p>
+            <w:pPr>
+              <w:rPr>
+                <w:rFonts w:ascii="Times New Roman" w:hAnsi="Times New Roman" w:cs="Times New Roman"/>
+                <w:sz w:val="24"/>
+                <w:szCs w:val="24"/>
+              </w:rPr>
+            </w:pPr>
+            <w:r>
+              <w:rPr>
+                <w:rFonts w:ascii="Times New Roman" w:hAnsi="Times New Roman" w:cs="Times New Roman"/>
+                <w:sz w:val="24"/>
+                <w:szCs w:val="24"/>
+              </w:rPr>
+              <w:t>4/13</w:t>
+            </w:r>
+            <w:r>
+              <w:rPr>
+                <w:rFonts w:ascii="Times New Roman" w:hAnsi="Times New Roman" w:cs="Times New Roman"/>
+                <w:sz w:val="24"/>
+                <w:szCs w:val="24"/>
+              </w:rPr>
+              <w:t>/2012</w:t>
+            </w:r>
+          </w:p>
+        </w:tc>
+        <w:tc>
+          <w:tcPr>
+            <w:tcW w:w="1016" w:type="dxa"/>
+          </w:tcPr>
+          <w:p>
+            <w:pPr>
+              <w:cnfStyle w:val="000000000000" w:firstRow="0" w:lastRow="0" w:firstColumn="0" w:lastColumn="0" w:oddVBand="0" w:evenVBand="0" w:oddHBand="0" w:evenHBand="0" w:firstRowFirstColumn="0" w:firstRowLastColumn="0" w:lastRowFirstColumn="0" w:lastRowLastColumn="0"/>
+              <w:rPr>
+                <w:rFonts w:ascii="Times New Roman" w:hAnsi="Times New Roman" w:cs="Times New Roman"/>
+                <w:sz w:val="24"/>
+                <w:szCs w:val="24"/>
+              </w:rPr>
+            </w:pPr>
+            <w:r>
+              <w:rPr>
+                <w:rFonts w:ascii="Times New Roman" w:hAnsi="Times New Roman" w:cs="Times New Roman"/>
+                <w:sz w:val="24"/>
+                <w:szCs w:val="24"/>
+              </w:rPr>
+              <w:t>1.0.11</w:t>
+            </w:r>
+          </w:p>
+        </w:tc>
+        <w:tc>
+          <w:tcPr>
+            <w:tcW w:w="1800" w:type="dxa"/>
+          </w:tcPr>
+          <w:p>
+            <w:pPr>
+              <w:cnfStyle w:val="000000000000" w:firstRow="0" w:lastRow="0" w:firstColumn="0" w:lastColumn="0" w:oddVBand="0" w:evenVBand="0" w:oddHBand="0" w:evenHBand="0" w:firstRowFirstColumn="0" w:firstRowLastColumn="0" w:lastRowFirstColumn="0" w:lastRowLastColumn="0"/>
+              <w:rPr>
+                <w:rFonts w:ascii="Times New Roman" w:hAnsi="Times New Roman" w:cs="Times New Roman"/>
+                <w:sz w:val="24"/>
+                <w:szCs w:val="24"/>
+              </w:rPr>
+            </w:pPr>
+            <w:r>
+              <w:rPr>
+                <w:rFonts w:ascii="Times New Roman" w:hAnsi="Times New Roman" w:cs="Times New Roman"/>
+                <w:sz w:val="24"/>
+                <w:szCs w:val="24"/>
+              </w:rPr>
+              <w:t>Tường Nguyễn</w:t>
+            </w:r>
+          </w:p>
+        </w:tc>
+        <w:tc>
+          <w:tcPr>
+            <w:tcW w:w="5834" w:type="dxa"/>
+          </w:tcPr>
+          <w:p>
+            <w:pPr>
+              <w:cnfStyle w:val="000000000000" w:firstRow="0" w:lastRow="0" w:firstColumn="0" w:lastColumn="0" w:oddVBand="0" w:evenVBand="0" w:oddHBand="0" w:evenHBand="0" w:firstRowFirstColumn="0" w:firstRowLastColumn="0" w:lastRowFirstColumn="0" w:lastRowLastColumn="0"/>
+              <w:rPr>
+                <w:rFonts w:ascii="Times New Roman" w:hAnsi="Times New Roman" w:cs="Times New Roman"/>
+                <w:sz w:val="24"/>
+                <w:szCs w:val="24"/>
+              </w:rPr>
+            </w:pPr>
+            <w:r>
+              <w:rPr>
+                <w:rFonts w:ascii="Times New Roman" w:hAnsi="Times New Roman" w:cs="Times New Roman"/>
+                <w:sz w:val="24"/>
+                <w:szCs w:val="24"/>
+              </w:rPr>
+              <w:t>Update Functional Requirement</w:t>
+            </w:r>
+          </w:p>
+        </w:tc>
+      </w:tr>
+      <w:tr>
+        <w:trPr>
+          <w:cnfStyle w:val="000000100000" w:firstRow="0" w:lastRow="0" w:firstColumn="0" w:lastColumn="0" w:oddVBand="0" w:evenVBand="0" w:oddHBand="1" w:evenHBand="0" w:firstRowFirstColumn="0" w:firstRowLastColumn="0" w:lastRowFirstColumn="0" w:lastRowLastColumn="0"/>
+        </w:trPr>
+        <w:tc>
+          <w:tcPr>
+            <w:cnfStyle w:val="001000000000" w:firstRow="0" w:lastRow="0" w:firstColumn="1" w:lastColumn="0" w:oddVBand="0" w:evenVBand="0" w:oddHBand="0" w:evenHBand="0" w:firstRowFirstColumn="0" w:firstRowLastColumn="0" w:lastRowFirstColumn="0" w:lastRowLastColumn="0"/>
+            <w:tcW w:w="1296" w:type="dxa"/>
+          </w:tcPr>
+          <w:p>
+            <w:pPr>
+              <w:rPr>
+                <w:rFonts w:ascii="Times New Roman" w:hAnsi="Times New Roman" w:cs="Times New Roman"/>
+                <w:sz w:val="24"/>
+                <w:szCs w:val="24"/>
+              </w:rPr>
+            </w:pPr>
+            <w:r>
+              <w:rPr>
+                <w:rFonts w:ascii="Times New Roman" w:hAnsi="Times New Roman" w:cs="Times New Roman"/>
+                <w:sz w:val="24"/>
+                <w:szCs w:val="24"/>
+              </w:rPr>
+              <w:t>4/13/2012</w:t>
+            </w:r>
+          </w:p>
+        </w:tc>
+        <w:tc>
+          <w:tcPr>
+            <w:tcW w:w="1016" w:type="dxa"/>
+          </w:tcPr>
+          <w:p>
+            <w:pPr>
+              <w:cnfStyle w:val="000000100000" w:firstRow="0" w:lastRow="0" w:firstColumn="0" w:lastColumn="0" w:oddVBand="0" w:evenVBand="0" w:oddHBand="1" w:evenHBand="0" w:firstRowFirstColumn="0" w:firstRowLastColumn="0" w:lastRowFirstColumn="0" w:lastRowLastColumn="0"/>
+              <w:rPr>
+                <w:rFonts w:ascii="Times New Roman" w:hAnsi="Times New Roman" w:cs="Times New Roman"/>
+                <w:sz w:val="24"/>
+                <w:szCs w:val="24"/>
+              </w:rPr>
+            </w:pPr>
+            <w:r>
+              <w:rPr>
+                <w:rFonts w:ascii="Times New Roman" w:hAnsi="Times New Roman" w:cs="Times New Roman"/>
+                <w:sz w:val="24"/>
+                <w:szCs w:val="24"/>
+              </w:rPr>
+              <w:t>1.0.12</w:t>
+            </w:r>
+          </w:p>
+        </w:tc>
+        <w:tc>
+          <w:tcPr>
+            <w:tcW w:w="1800" w:type="dxa"/>
+          </w:tcPr>
+          <w:p>
+            <w:pPr>
+              <w:cnfStyle w:val="000000100000" w:firstRow="0" w:lastRow="0" w:firstColumn="0" w:lastColumn="0" w:oddVBand="0" w:evenVBand="0" w:oddHBand="1" w:evenHBand="0" w:firstRowFirstColumn="0" w:firstRowLastColumn="0" w:lastRowFirstColumn="0" w:lastRowLastColumn="0"/>
+              <w:rPr>
+                <w:rFonts w:ascii="Times New Roman" w:hAnsi="Times New Roman" w:cs="Times New Roman"/>
+                <w:sz w:val="24"/>
+                <w:szCs w:val="24"/>
+              </w:rPr>
+            </w:pPr>
+            <w:r>
+              <w:rPr>
+                <w:rFonts w:ascii="Times New Roman" w:hAnsi="Times New Roman" w:cs="Times New Roman"/>
+                <w:sz w:val="24"/>
+                <w:szCs w:val="24"/>
+              </w:rPr>
+              <w:t>Tường Nguyễn</w:t>
+            </w:r>
+          </w:p>
+        </w:tc>
+        <w:tc>
+          <w:tcPr>
+            <w:tcW w:w="5834" w:type="dxa"/>
+          </w:tcPr>
+          <w:p>
+            <w:pPr>
+              <w:cnfStyle w:val="000000100000" w:firstRow="0" w:lastRow="0" w:firstColumn="0" w:lastColumn="0" w:oddVBand="0" w:evenVBand="0" w:oddHBand="1" w:evenHBand="0" w:firstRowFirstColumn="0" w:firstRowLastColumn="0" w:lastRowFirstColumn="0" w:lastRowLastColumn="0"/>
+              <w:rPr>
+                <w:rFonts w:ascii="Times New Roman" w:hAnsi="Times New Roman" w:cs="Times New Roman"/>
+                <w:sz w:val="24"/>
+                <w:szCs w:val="24"/>
+              </w:rPr>
+            </w:pPr>
+            <w:r>
+              <w:rPr>
+                <w:rFonts w:ascii="Times New Roman" w:hAnsi="Times New Roman" w:cs="Times New Roman"/>
+                <w:sz w:val="24"/>
+                <w:szCs w:val="24"/>
+              </w:rPr>
+              <w:t>Update Quality Attribute, System Context</w:t>
+            </w:r>
+            <w:bookmarkStart w:id="0" w:name="_GoBack"/>
+            <w:bookmarkEnd w:id="0"/>
           </w:p>
         </w:tc>
       </w:tr>
@@ -3223,7 +3209,6 @@
         <w:pStyle w:val="Title"/>
       </w:pPr>
       <w:r>
-        <w:lastRenderedPageBreak/>
         <w:t>1. Introduction</w:t>
       </w:r>
     </w:p>
@@ -3231,11 +3216,11 @@
       <w:pPr>
         <w:pStyle w:val="Heading1"/>
       </w:pPr>
-      <w:bookmarkStart w:id="0" w:name="_Toc316548620"/>
+      <w:bookmarkStart w:id="1" w:name="_Toc316548620"/>
       <w:r>
         <w:t>1.1 Purpose</w:t>
       </w:r>
-      <w:bookmarkEnd w:id="0"/>
+      <w:bookmarkEnd w:id="1"/>
     </w:p>
     <w:p/>
     <w:p>
@@ -3291,11 +3276,11 @@
       <w:pPr>
         <w:pStyle w:val="Heading1"/>
       </w:pPr>
-      <w:bookmarkStart w:id="1" w:name="_Toc316548621"/>
+      <w:bookmarkStart w:id="2" w:name="_Toc316548621"/>
       <w:r>
         <w:t>1.2 Definition and Acronyms</w:t>
       </w:r>
-      <w:bookmarkEnd w:id="1"/>
+      <w:bookmarkEnd w:id="2"/>
     </w:p>
     <w:p/>
     <w:tbl>
@@ -3742,7 +3727,6 @@
           <w:sz w:val="28"/>
           <w:szCs w:val="28"/>
         </w:rPr>
-        <w:lastRenderedPageBreak/>
         <w:t>Context diagram</w:t>
       </w:r>
     </w:p>
@@ -3774,7 +3758,7 @@
           <v:shape id="_x0000_i1025" type="#_x0000_t75" style="width:498pt;height:356.25pt" o:ole="">
             <v:imagedata r:id="rId10" o:title=""/>
           </v:shape>
-          <o:OLEObject Type="Embed" ProgID="Visio.Drawing.11" ShapeID="_x0000_i1025" DrawAspect="Content" ObjectID="_1395819115" r:id="rId11"/>
+          <o:OLEObject Type="Embed" ProgID="Visio.Drawing.11" ShapeID="_x0000_i1025" DrawAspect="Content" ObjectID="_1395908693" r:id="rId11"/>
         </w:object>
       </w:r>
     </w:p>
@@ -3860,7 +3844,7 @@
                 <w:szCs w:val="22"/>
               </w:rPr>
             </w:pPr>
-            <w:bookmarkStart w:id="2" w:name="_Toc311534111"/>
+            <w:bookmarkStart w:id="3" w:name="_Toc311534111"/>
             <w:r>
               <w:rPr>
                 <w:rFonts w:ascii="Times New Roman" w:hAnsi="Times New Roman" w:cs="Times New Roman"/>
@@ -3870,7 +3854,7 @@
               </w:rPr>
               <w:t>Description</w:t>
             </w:r>
-            <w:bookmarkEnd w:id="2"/>
+            <w:bookmarkEnd w:id="3"/>
           </w:p>
         </w:tc>
       </w:tr>
@@ -4306,6 +4290,7 @@
                 <w:rFonts w:ascii="Times New Roman" w:hAnsi="Times New Roman" w:cs="Times New Roman"/>
                 <w:sz w:val="24"/>
               </w:rPr>
+              <w:lastRenderedPageBreak/>
               <w:t>5</w:t>
             </w:r>
           </w:p>
@@ -4401,7 +4386,6 @@
                 <w:rFonts w:ascii="Times New Roman" w:hAnsi="Times New Roman" w:cs="Times New Roman"/>
                 <w:sz w:val="24"/>
               </w:rPr>
-              <w:lastRenderedPageBreak/>
               <w:t>6</w:t>
             </w:r>
           </w:p>
@@ -5124,6 +5108,7 @@
           <w:szCs w:val="24"/>
           <w:lang w:eastAsia="ja-JP"/>
         </w:rPr>
+        <w:lastRenderedPageBreak/>
         <w:t xml:space="preserve">FR06. </w:t>
       </w:r>
       <w:r>
@@ -5221,7 +5206,6 @@
           <w:sz w:val="24"/>
           <w:szCs w:val="24"/>
         </w:rPr>
-        <w:lastRenderedPageBreak/>
         <w:t>FR01. Detail</w:t>
       </w:r>
       <w:r>
@@ -5515,6 +5499,15 @@
                 <w:sz w:val="24"/>
                 <w:szCs w:val="24"/>
               </w:rPr>
+              <w:t>view/edit/</w:t>
+            </w:r>
+            <w:r>
+              <w:rPr>
+                <w:rFonts w:ascii="Times New Roman" w:eastAsia="Times New Roman" w:hAnsi="Times New Roman" w:cs="Times New Roman"/>
+                <w:color w:val="000000"/>
+                <w:sz w:val="24"/>
+                <w:szCs w:val="24"/>
+              </w:rPr>
               <w:t>update the certificate (languages, computer,…)</w:t>
             </w:r>
             <w:r>
@@ -5557,7 +5550,7 @@
                 <w:sz w:val="24"/>
                 <w:szCs w:val="24"/>
               </w:rPr>
-              <w:t>HRM Staff/ Educated, Staff</w:t>
+              <w:t>HRM Staff</w:t>
             </w:r>
           </w:p>
         </w:tc>
@@ -5653,6 +5646,15 @@
                 <w:szCs w:val="24"/>
               </w:rPr>
             </w:pPr>
+            <w:r>
+              <w:rPr>
+                <w:rFonts w:ascii="Times New Roman" w:eastAsia="Times New Roman" w:hAnsi="Times New Roman" w:cs="Times New Roman"/>
+                <w:color w:val="000000"/>
+                <w:sz w:val="24"/>
+                <w:szCs w:val="24"/>
+              </w:rPr>
+              <w:t>Allowing the user to set column of information that need to be viewed.</w:t>
+            </w:r>
           </w:p>
         </w:tc>
         <w:tc>
@@ -5779,8 +5781,15 @@
                 <w:szCs w:val="24"/>
               </w:rPr>
             </w:pPr>
-            <w:bookmarkStart w:id="3" w:name="_GoBack"/>
-            <w:bookmarkEnd w:id="3"/>
+            <w:r>
+              <w:rPr>
+                <w:rFonts w:ascii="Times New Roman" w:eastAsia="Times New Roman" w:hAnsi="Times New Roman" w:cs="Times New Roman"/>
+                <w:color w:val="000000"/>
+                <w:sz w:val="24"/>
+                <w:szCs w:val="24"/>
+              </w:rPr>
+              <w:t>Allowing the head of HR Department or Administrator to be able to set the format of code for employee.</w:t>
+            </w:r>
           </w:p>
         </w:tc>
         <w:tc>
@@ -5812,7 +5821,16 @@
                 <w:sz w:val="24"/>
                 <w:szCs w:val="24"/>
               </w:rPr>
-              <w:t>HRM Staff</w:t>
+              <w:t xml:space="preserve">HRM </w:t>
+            </w:r>
+            <w:r>
+              <w:rPr>
+                <w:rFonts w:ascii="Times New Roman" w:eastAsia="Times New Roman" w:hAnsi="Times New Roman" w:cs="Times New Roman"/>
+                <w:color w:val="000000"/>
+                <w:sz w:val="24"/>
+                <w:szCs w:val="24"/>
+              </w:rPr>
+              <w:t>Chief, Administrator</w:t>
             </w:r>
           </w:p>
         </w:tc>
@@ -6129,7 +6147,43 @@
                 <w:sz w:val="24"/>
                 <w:szCs w:val="24"/>
               </w:rPr>
-              <w:t>The system should allow the HRM staff to view/edit the detailed information of the staff/lecture in VLU</w:t>
+              <w:t>The system should allow the HRM staff to view/edit</w:t>
+            </w:r>
+            <w:r>
+              <w:rPr>
+                <w:rFonts w:ascii="Times New Roman" w:eastAsia="Times New Roman" w:hAnsi="Times New Roman" w:cs="Times New Roman"/>
+                <w:color w:val="000000"/>
+                <w:sz w:val="24"/>
+                <w:szCs w:val="24"/>
+              </w:rPr>
+              <w:t>/update</w:t>
+            </w:r>
+            <w:r>
+              <w:rPr>
+                <w:rFonts w:ascii="Times New Roman" w:eastAsia="Times New Roman" w:hAnsi="Times New Roman" w:cs="Times New Roman"/>
+                <w:color w:val="000000"/>
+                <w:sz w:val="24"/>
+                <w:szCs w:val="24"/>
+              </w:rPr>
+              <w:t xml:space="preserve"> the information</w:t>
+            </w:r>
+            <w:r>
+              <w:rPr>
+                <w:rFonts w:ascii="Times New Roman" w:eastAsia="Times New Roman" w:hAnsi="Times New Roman" w:cs="Times New Roman"/>
+                <w:color w:val="000000"/>
+                <w:sz w:val="24"/>
+                <w:szCs w:val="24"/>
+              </w:rPr>
+              <w:t xml:space="preserve"> about training course</w:t>
+            </w:r>
+            <w:r>
+              <w:rPr>
+                <w:rFonts w:ascii="Times New Roman" w:eastAsia="Times New Roman" w:hAnsi="Times New Roman" w:cs="Times New Roman"/>
+                <w:color w:val="000000"/>
+                <w:sz w:val="24"/>
+                <w:szCs w:val="24"/>
+              </w:rPr>
+              <w:t xml:space="preserve"> of the staff/lecture in VLU</w:t>
             </w:r>
           </w:p>
         </w:tc>
@@ -6162,7 +6216,7 @@
                 <w:sz w:val="24"/>
                 <w:szCs w:val="24"/>
               </w:rPr>
-              <w:t>HRM Staff/ Educated, Staff</w:t>
+              <w:t>HRM Staff</w:t>
             </w:r>
           </w:p>
         </w:tc>
@@ -6292,7 +6346,39 @@
                 <w:sz w:val="24"/>
                 <w:szCs w:val="24"/>
               </w:rPr>
-              <w:t xml:space="preserve"> view/edit the information of </w:t>
+              <w:t xml:space="preserve"> view/edit</w:t>
+            </w:r>
+            <w:r>
+              <w:rPr>
+                <w:rFonts w:ascii="Times New Roman" w:hAnsi="Times New Roman" w:cs="Times New Roman"/>
+                <w:sz w:val="24"/>
+                <w:szCs w:val="24"/>
+              </w:rPr>
+              <w:t>/update</w:t>
+            </w:r>
+            <w:r>
+              <w:rPr>
+                <w:rFonts w:ascii="Times New Roman" w:hAnsi="Times New Roman" w:cs="Times New Roman"/>
+                <w:sz w:val="24"/>
+                <w:szCs w:val="24"/>
+              </w:rPr>
+              <w:t xml:space="preserve"> the information</w:t>
+            </w:r>
+            <w:r>
+              <w:rPr>
+                <w:rFonts w:ascii="Times New Roman" w:hAnsi="Times New Roman" w:cs="Times New Roman"/>
+                <w:sz w:val="24"/>
+                <w:szCs w:val="24"/>
+              </w:rPr>
+              <w:t xml:space="preserve"> about the internal training</w:t>
+            </w:r>
+            <w:r>
+              <w:rPr>
+                <w:rFonts w:ascii="Times New Roman" w:hAnsi="Times New Roman" w:cs="Times New Roman"/>
+                <w:sz w:val="24"/>
+                <w:szCs w:val="24"/>
+              </w:rPr>
+              <w:t xml:space="preserve"> of </w:t>
             </w:r>
             <w:r>
               <w:rPr>
@@ -6316,7 +6402,15 @@
                 <w:sz w:val="24"/>
                 <w:szCs w:val="24"/>
               </w:rPr>
-              <w:t xml:space="preserve"> before working in Van Lang University.</w:t>
+              <w:t xml:space="preserve">/lecture </w:t>
+            </w:r>
+            <w:r>
+              <w:rPr>
+                <w:rFonts w:ascii="Times New Roman" w:hAnsi="Times New Roman" w:cs="Times New Roman"/>
+                <w:sz w:val="24"/>
+                <w:szCs w:val="24"/>
+              </w:rPr>
+              <w:t>in Van Lang University.</w:t>
             </w:r>
           </w:p>
         </w:tc>
@@ -6486,31 +6580,39 @@
                 <w:sz w:val="24"/>
                 <w:szCs w:val="24"/>
               </w:rPr>
-              <w:t xml:space="preserve"> the family relationship</w:t>
-            </w:r>
-            <w:r>
-              <w:rPr>
-                <w:rFonts w:ascii="Times New Roman" w:hAnsi="Times New Roman" w:cs="Times New Roman"/>
-                <w:sz w:val="24"/>
-                <w:szCs w:val="24"/>
-              </w:rPr>
-              <w:t xml:space="preserve"> and their information</w:t>
-            </w:r>
-            <w:r>
-              <w:rPr>
-                <w:rFonts w:ascii="Times New Roman" w:hAnsi="Times New Roman" w:cs="Times New Roman"/>
-                <w:sz w:val="24"/>
-                <w:szCs w:val="24"/>
-              </w:rPr>
-              <w:t xml:space="preserve"> of staff</w:t>
-            </w:r>
-            <w:r>
-              <w:rPr>
-                <w:rFonts w:ascii="Times New Roman" w:hAnsi="Times New Roman" w:cs="Times New Roman"/>
-                <w:sz w:val="24"/>
-                <w:szCs w:val="24"/>
-              </w:rPr>
-              <w:t>s</w:t>
+              <w:t>/update</w:t>
+            </w:r>
+            <w:r>
+              <w:rPr>
+                <w:rFonts w:ascii="Times New Roman" w:hAnsi="Times New Roman" w:cs="Times New Roman"/>
+                <w:sz w:val="24"/>
+                <w:szCs w:val="24"/>
+              </w:rPr>
+              <w:t xml:space="preserve"> the </w:t>
+            </w:r>
+            <w:r>
+              <w:rPr>
+                <w:rFonts w:ascii="Times New Roman" w:hAnsi="Times New Roman" w:cs="Times New Roman"/>
+                <w:sz w:val="24"/>
+                <w:szCs w:val="24"/>
+              </w:rPr>
+              <w:t>result after finish</w:t>
+            </w:r>
+            <w:r>
+              <w:rPr>
+                <w:rFonts w:ascii="Times New Roman" w:hAnsi="Times New Roman" w:cs="Times New Roman"/>
+                <w:sz w:val="24"/>
+                <w:szCs w:val="24"/>
+              </w:rPr>
+              <w:t>ing</w:t>
+            </w:r>
+            <w:r>
+              <w:rPr>
+                <w:rFonts w:ascii="Times New Roman" w:hAnsi="Times New Roman" w:cs="Times New Roman"/>
+                <w:sz w:val="24"/>
+                <w:szCs w:val="24"/>
+              </w:rPr>
+              <w:t xml:space="preserve"> the training course.</w:t>
             </w:r>
           </w:p>
         </w:tc>
@@ -7391,7 +7493,17 @@
                 <w:sz w:val="24"/>
                 <w:szCs w:val="24"/>
               </w:rPr>
-              <w:t>Manage Lecture Probation</w:t>
+              <w:t xml:space="preserve">Manage Lecture </w:t>
+            </w:r>
+            <w:r>
+              <w:rPr>
+                <w:rFonts w:ascii="Times New Roman" w:eastAsia="Times New Roman" w:hAnsi="Times New Roman" w:cs="Times New Roman"/>
+                <w:color w:val="000000"/>
+                <w:sz w:val="24"/>
+                <w:szCs w:val="24"/>
+              </w:rPr>
+              <w:lastRenderedPageBreak/>
+              <w:t>Probation</w:t>
             </w:r>
           </w:p>
         </w:tc>
@@ -7422,6 +7534,7 @@
                 <w:sz w:val="24"/>
                 <w:szCs w:val="24"/>
               </w:rPr>
+              <w:lastRenderedPageBreak/>
               <w:t>The system should a</w:t>
             </w:r>
             <w:r>
@@ -7430,7 +7543,24 @@
                 <w:sz w:val="24"/>
                 <w:szCs w:val="24"/>
               </w:rPr>
-              <w:t>llow the HRM staff to keep track of probation process of the staff</w:t>
+              <w:t xml:space="preserve">llow the HRM staff to keep </w:t>
+            </w:r>
+            <w:r>
+              <w:rPr>
+                <w:rFonts w:ascii="Times New Roman" w:hAnsi="Times New Roman" w:cs="Times New Roman"/>
+                <w:sz w:val="24"/>
+                <w:szCs w:val="24"/>
+              </w:rPr>
+              <w:lastRenderedPageBreak/>
+              <w:t>track o</w:t>
+            </w:r>
+            <w:r>
+              <w:rPr>
+                <w:rFonts w:ascii="Times New Roman" w:hAnsi="Times New Roman" w:cs="Times New Roman"/>
+                <w:sz w:val="24"/>
+                <w:szCs w:val="24"/>
+              </w:rPr>
+              <w:t>f probation process of the lecture</w:t>
             </w:r>
           </w:p>
         </w:tc>
@@ -7463,6 +7593,7 @@
                 <w:sz w:val="24"/>
                 <w:szCs w:val="24"/>
               </w:rPr>
+              <w:lastRenderedPageBreak/>
               <w:t>HRM Staff</w:t>
             </w:r>
           </w:p>
@@ -7502,6 +7633,7 @@
                 <w:sz w:val="24"/>
                 <w:szCs w:val="24"/>
               </w:rPr>
+              <w:lastRenderedPageBreak/>
               <w:t>UC.11</w:t>
             </w:r>
           </w:p>
@@ -7558,6 +7690,15 @@
                 <w:szCs w:val="24"/>
               </w:rPr>
             </w:pPr>
+            <w:r>
+              <w:rPr>
+                <w:rFonts w:ascii="Times New Roman" w:eastAsia="Times New Roman" w:hAnsi="Times New Roman" w:cs="Times New Roman"/>
+                <w:color w:val="000000"/>
+                <w:sz w:val="24"/>
+                <w:szCs w:val="24"/>
+              </w:rPr>
+              <w:t>The system should allow the HRM staff to view/edit the information about the internship of the staff.</w:t>
+            </w:r>
           </w:p>
         </w:tc>
         <w:tc>
@@ -7582,6 +7723,15 @@
                 <w:szCs w:val="24"/>
               </w:rPr>
             </w:pPr>
+            <w:r>
+              <w:rPr>
+                <w:rFonts w:ascii="Times New Roman" w:eastAsia="Times New Roman" w:hAnsi="Times New Roman" w:cs="Times New Roman"/>
+                <w:color w:val="000000"/>
+                <w:sz w:val="24"/>
+                <w:szCs w:val="24"/>
+              </w:rPr>
+              <w:t>HRM Staff</w:t>
+            </w:r>
           </w:p>
         </w:tc>
       </w:tr>
@@ -7651,17 +7801,7 @@
                 <w:sz w:val="24"/>
                 <w:szCs w:val="24"/>
               </w:rPr>
-              <w:t xml:space="preserve">Manage Reward or Penalty or </w:t>
-            </w:r>
-            <w:r>
-              <w:rPr>
-                <w:rFonts w:ascii="Times New Roman" w:eastAsia="Times New Roman" w:hAnsi="Times New Roman" w:cs="Times New Roman"/>
-                <w:color w:val="000000"/>
-                <w:sz w:val="24"/>
-                <w:szCs w:val="24"/>
-              </w:rPr>
-              <w:lastRenderedPageBreak/>
-              <w:t>Emulation</w:t>
+              <w:t>Manage Reward or Penalty or Emulation</w:t>
             </w:r>
           </w:p>
         </w:tc>
@@ -7692,7 +7832,6 @@
                 <w:sz w:val="24"/>
                 <w:szCs w:val="24"/>
               </w:rPr>
-              <w:lastRenderedPageBreak/>
               <w:t>The system should a</w:t>
             </w:r>
             <w:r>
@@ -7717,16 +7856,7 @@
                 <w:sz w:val="24"/>
                 <w:szCs w:val="24"/>
               </w:rPr>
-              <w:t xml:space="preserve"> the process of reward or penalty of the </w:t>
-            </w:r>
-            <w:r>
-              <w:rPr>
-                <w:rFonts w:ascii="Times New Roman" w:hAnsi="Times New Roman" w:cs="Times New Roman"/>
-                <w:sz w:val="24"/>
-                <w:szCs w:val="24"/>
-              </w:rPr>
-              <w:lastRenderedPageBreak/>
-              <w:t>staff</w:t>
+              <w:t xml:space="preserve"> the process of reward or penalty of the staff</w:t>
             </w:r>
           </w:p>
         </w:tc>
@@ -7759,7 +7889,6 @@
                 <w:sz w:val="24"/>
                 <w:szCs w:val="24"/>
               </w:rPr>
-              <w:lastRenderedPageBreak/>
               <w:t>HRM Staff</w:t>
             </w:r>
           </w:p>
@@ -7799,7 +7928,6 @@
                 <w:sz w:val="24"/>
                 <w:szCs w:val="24"/>
               </w:rPr>
-              <w:lastRenderedPageBreak/>
               <w:t>UC.13</w:t>
             </w:r>
           </w:p>
@@ -7871,7 +7999,15 @@
                 <w:sz w:val="24"/>
                 <w:szCs w:val="24"/>
               </w:rPr>
-              <w:t>llow the HRM staff to keep track of changing in the position and academic title of the staff</w:t>
+              <w:t>llow the HRM staff to keep track of changing in the position</w:t>
+            </w:r>
+            <w:r>
+              <w:rPr>
+                <w:rFonts w:ascii="Times New Roman" w:hAnsi="Times New Roman" w:cs="Times New Roman"/>
+                <w:sz w:val="24"/>
+                <w:szCs w:val="24"/>
+              </w:rPr>
+              <w:t xml:space="preserve"> and academic title of the lecture</w:t>
             </w:r>
           </w:p>
         </w:tc>
@@ -8102,16 +8238,7 @@
                 <w:sz w:val="24"/>
                 <w:szCs w:val="24"/>
               </w:rPr>
-              <w:t>UC.</w:t>
-            </w:r>
-            <w:r>
-              <w:rPr>
-                <w:rFonts w:ascii="Times New Roman" w:eastAsia="Times New Roman" w:hAnsi="Times New Roman" w:cs="Times New Roman"/>
-                <w:color w:val="000000"/>
-                <w:sz w:val="24"/>
-                <w:szCs w:val="24"/>
-              </w:rPr>
-              <w:t>15</w:t>
+              <w:t>UC.15</w:t>
             </w:r>
           </w:p>
         </w:tc>
@@ -9122,7 +9249,25 @@
                 <w:sz w:val="24"/>
                 <w:szCs w:val="24"/>
               </w:rPr>
-              <w:t>llow the HRM staff or lecture can update the information about the project/research in lecture’s profile</w:t>
+              <w:t xml:space="preserve">llow the HRM staff or lecture can update the information about the </w:t>
+            </w:r>
+            <w:r>
+              <w:rPr>
+                <w:rFonts w:ascii="Times New Roman" w:eastAsia="Times New Roman" w:hAnsi="Times New Roman" w:cs="Times New Roman"/>
+                <w:color w:val="000000"/>
+                <w:sz w:val="24"/>
+                <w:szCs w:val="24"/>
+              </w:rPr>
+              <w:t>syllabus</w:t>
+            </w:r>
+            <w:r>
+              <w:rPr>
+                <w:rFonts w:ascii="Times New Roman" w:eastAsia="Times New Roman" w:hAnsi="Times New Roman" w:cs="Times New Roman"/>
+                <w:color w:val="000000"/>
+                <w:sz w:val="24"/>
+                <w:szCs w:val="24"/>
+              </w:rPr>
+              <w:t xml:space="preserve"> in lecture’s profile</w:t>
             </w:r>
             <w:r>
               <w:rPr>
@@ -9402,7 +9547,25 @@
                 <w:sz w:val="24"/>
                 <w:szCs w:val="24"/>
               </w:rPr>
-              <w:t>The system should allow the HRM staff or lecture can update the information about the document/curriculum in lecture’s profile</w:t>
+              <w:t xml:space="preserve">The system should allow the HRM staff or lecture can update the information about the </w:t>
+            </w:r>
+            <w:r>
+              <w:rPr>
+                <w:rFonts w:ascii="Times New Roman" w:eastAsia="Times New Roman" w:hAnsi="Times New Roman" w:cs="Times New Roman"/>
+                <w:color w:val="000000"/>
+                <w:sz w:val="24"/>
+                <w:szCs w:val="24"/>
+              </w:rPr>
+              <w:t>subject</w:t>
+            </w:r>
+            <w:r>
+              <w:rPr>
+                <w:rFonts w:ascii="Times New Roman" w:eastAsia="Times New Roman" w:hAnsi="Times New Roman" w:cs="Times New Roman"/>
+                <w:color w:val="000000"/>
+                <w:sz w:val="24"/>
+                <w:szCs w:val="24"/>
+              </w:rPr>
+              <w:t xml:space="preserve"> in lecture’s profile</w:t>
             </w:r>
           </w:p>
         </w:tc>
@@ -9600,40 +9763,8 @@
           <w:sz w:val="24"/>
           <w:szCs w:val="24"/>
         </w:rPr>
-        <w:t>FR05</w:t>
-      </w:r>
-      <w:r>
-        <w:rPr>
-          <w:rFonts w:ascii="Times New Roman" w:eastAsiaTheme="majorEastAsia" w:hAnsi="Times New Roman" w:cs="Times New Roman"/>
-          <w:b/>
-          <w:bCs/>
-          <w:color w:val="365F91" w:themeColor="accent1" w:themeShade="BF"/>
-          <w:sz w:val="24"/>
-          <w:szCs w:val="24"/>
-        </w:rPr>
-        <w:t xml:space="preserve">. </w:t>
-      </w:r>
-      <w:r>
-        <w:rPr>
-          <w:rFonts w:ascii="Times New Roman" w:eastAsiaTheme="majorEastAsia" w:hAnsi="Times New Roman" w:cs="Times New Roman"/>
-          <w:b/>
-          <w:bCs/>
-          <w:color w:val="365F91" w:themeColor="accent1" w:themeShade="BF"/>
-          <w:sz w:val="24"/>
-          <w:szCs w:val="24"/>
-        </w:rPr>
-        <w:t>Income</w:t>
-      </w:r>
-      <w:r>
-        <w:rPr>
-          <w:rFonts w:ascii="Times New Roman" w:eastAsiaTheme="majorEastAsia" w:hAnsi="Times New Roman" w:cs="Times New Roman"/>
-          <w:b/>
-          <w:bCs/>
-          <w:color w:val="365F91" w:themeColor="accent1" w:themeShade="BF"/>
-          <w:sz w:val="24"/>
-          <w:szCs w:val="24"/>
-        </w:rPr>
-        <w:t xml:space="preserve"> Management</w:t>
+        <w:lastRenderedPageBreak/>
+        <w:t>FR05. Income Management</w:t>
       </w:r>
     </w:p>
     <w:p>
@@ -9726,41 +9857,7 @@
           <w:sz w:val="24"/>
           <w:szCs w:val="24"/>
         </w:rPr>
-        <w:lastRenderedPageBreak/>
-        <w:t>FR0</w:t>
-      </w:r>
-      <w:r>
-        <w:rPr>
-          <w:rFonts w:ascii="Times New Roman" w:eastAsiaTheme="majorEastAsia" w:hAnsi="Times New Roman" w:cs="Times New Roman"/>
-          <w:b/>
-          <w:bCs/>
-          <w:color w:val="365F91" w:themeColor="accent1" w:themeShade="BF"/>
-          <w:sz w:val="24"/>
-          <w:szCs w:val="24"/>
-        </w:rPr>
-        <w:t>7</w:t>
-      </w:r>
-      <w:r>
-        <w:rPr>
-          <w:rFonts w:ascii="Times New Roman" w:eastAsiaTheme="majorEastAsia" w:hAnsi="Times New Roman" w:cs="Times New Roman"/>
-          <w:b/>
-          <w:bCs/>
-          <w:color w:val="365F91" w:themeColor="accent1" w:themeShade="BF"/>
-          <w:sz w:val="24"/>
-          <w:szCs w:val="24"/>
-        </w:rPr>
-        <w:t>.</w:t>
-      </w:r>
-      <w:r>
-        <w:rPr>
-          <w:rFonts w:ascii="Times New Roman" w:eastAsiaTheme="majorEastAsia" w:hAnsi="Times New Roman" w:cs="Times New Roman"/>
-          <w:b/>
-          <w:bCs/>
-          <w:color w:val="365F91" w:themeColor="accent1" w:themeShade="BF"/>
-          <w:sz w:val="24"/>
-          <w:szCs w:val="24"/>
-        </w:rPr>
-        <w:t xml:space="preserve"> User</w:t>
+        <w:t>FR07. User</w:t>
       </w:r>
       <w:r>
         <w:rPr>
@@ -9798,78 +9895,6 @@
         </w:rPr>
         <w:t>.</w:t>
       </w:r>
-    </w:p>
-    <w:p>
-      <w:pPr>
-        <w:rPr>
-          <w:rFonts w:ascii="Times New Roman" w:hAnsi="Times New Roman" w:cs="Times New Roman"/>
-          <w:sz w:val="24"/>
-          <w:szCs w:val="24"/>
-        </w:rPr>
-      </w:pPr>
-    </w:p>
-    <w:p>
-      <w:pPr>
-        <w:rPr>
-          <w:rFonts w:ascii="Times New Roman" w:hAnsi="Times New Roman" w:cs="Times New Roman"/>
-          <w:sz w:val="24"/>
-          <w:szCs w:val="24"/>
-        </w:rPr>
-      </w:pPr>
-    </w:p>
-    <w:p>
-      <w:pPr>
-        <w:rPr>
-          <w:rFonts w:ascii="Times New Roman" w:hAnsi="Times New Roman" w:cs="Times New Roman"/>
-          <w:sz w:val="24"/>
-          <w:szCs w:val="24"/>
-        </w:rPr>
-      </w:pPr>
-    </w:p>
-    <w:p>
-      <w:pPr>
-        <w:rPr>
-          <w:rFonts w:ascii="Times New Roman" w:hAnsi="Times New Roman" w:cs="Times New Roman"/>
-          <w:sz w:val="24"/>
-          <w:szCs w:val="24"/>
-        </w:rPr>
-      </w:pPr>
-    </w:p>
-    <w:p>
-      <w:pPr>
-        <w:rPr>
-          <w:rFonts w:ascii="Times New Roman" w:hAnsi="Times New Roman" w:cs="Times New Roman"/>
-          <w:sz w:val="24"/>
-          <w:szCs w:val="24"/>
-        </w:rPr>
-      </w:pPr>
-    </w:p>
-    <w:p>
-      <w:pPr>
-        <w:rPr>
-          <w:rFonts w:ascii="Times New Roman" w:hAnsi="Times New Roman" w:cs="Times New Roman"/>
-          <w:sz w:val="24"/>
-          <w:szCs w:val="24"/>
-        </w:rPr>
-      </w:pPr>
-    </w:p>
-    <w:p>
-      <w:pPr>
-        <w:rPr>
-          <w:rFonts w:ascii="Times New Roman" w:hAnsi="Times New Roman" w:cs="Times New Roman"/>
-          <w:sz w:val="24"/>
-          <w:szCs w:val="24"/>
-        </w:rPr>
-      </w:pPr>
-    </w:p>
-    <w:p>
-      <w:pPr>
-        <w:rPr>
-          <w:rFonts w:ascii="Times New Roman" w:hAnsi="Times New Roman" w:cs="Times New Roman"/>
-          <w:sz w:val="24"/>
-          <w:szCs w:val="24"/>
-        </w:rPr>
-      </w:pPr>
     </w:p>
     <w:p>
       <w:pPr>
@@ -10379,16 +10404,7 @@
                 <w:sz w:val="24"/>
                 <w:szCs w:val="24"/>
               </w:rPr>
-              <w:t xml:space="preserve">The time for exporting data is about 5 </w:t>
-            </w:r>
-            <w:r>
-              <w:rPr>
-                <w:rFonts w:ascii="Times New Roman" w:hAnsi="Times New Roman"/>
-                <w:sz w:val="24"/>
-                <w:szCs w:val="24"/>
-              </w:rPr>
-              <w:lastRenderedPageBreak/>
-              <w:t>seconds for 500 rows and 20 columns</w:t>
+              <w:t>The time for exporting data is about 5 seconds for 500 rows and 20 columns</w:t>
             </w:r>
           </w:p>
         </w:tc>
@@ -10413,7 +10429,6 @@
                 <w:sz w:val="24"/>
                 <w:szCs w:val="24"/>
               </w:rPr>
-              <w:lastRenderedPageBreak/>
               <w:t>The performance of importing and exporting data files</w:t>
             </w:r>
           </w:p>
@@ -10683,7 +10698,16 @@
                 <w:sz w:val="24"/>
                 <w:szCs w:val="24"/>
               </w:rPr>
-              <w:t>The HRM use WCF service so that the user will not know the path of database server and database is protected from attackers</w:t>
+              <w:t xml:space="preserve">The HRM use WCF service so that the user will not know the path of database server and database is protected from </w:t>
+            </w:r>
+            <w:r>
+              <w:rPr>
+                <w:rFonts w:ascii="Times New Roman" w:hAnsi="Times New Roman" w:cs="Times New Roman"/>
+                <w:sz w:val="24"/>
+                <w:szCs w:val="24"/>
+              </w:rPr>
+              <w:lastRenderedPageBreak/>
+              <w:t>attackers</w:t>
             </w:r>
             <w:r>
               <w:rPr>
@@ -10735,6 +10759,7 @@
                 <w:sz w:val="24"/>
                 <w:szCs w:val="24"/>
               </w:rPr>
+              <w:lastRenderedPageBreak/>
               <w:t>The authentication of user</w:t>
             </w:r>
           </w:p>
@@ -10763,6 +10788,7 @@
                 <w:sz w:val="24"/>
                 <w:szCs w:val="24"/>
               </w:rPr>
+              <w:lastRenderedPageBreak/>
               <w:t>QA.03</w:t>
             </w:r>
           </w:p>
@@ -11157,6 +11183,54 @@
                 <w:szCs w:val="24"/>
               </w:rPr>
             </w:pPr>
+            <w:r>
+              <w:rPr>
+                <w:rFonts w:ascii="Times New Roman" w:hAnsi="Times New Roman"/>
+                <w:sz w:val="24"/>
+                <w:szCs w:val="24"/>
+              </w:rPr>
+              <w:t>HRM system</w:t>
+            </w:r>
+            <w:r>
+              <w:rPr>
+                <w:rFonts w:ascii="Times New Roman" w:hAnsi="Times New Roman"/>
+                <w:sz w:val="24"/>
+                <w:szCs w:val="24"/>
+              </w:rPr>
+              <w:t xml:space="preserve"> support to be</w:t>
+            </w:r>
+            <w:r>
+              <w:rPr>
+                <w:rFonts w:ascii="Times New Roman" w:hAnsi="Times New Roman"/>
+                <w:sz w:val="24"/>
+                <w:szCs w:val="24"/>
+              </w:rPr>
+              <w:t xml:space="preserve"> </w:t>
+            </w:r>
+            <w:r>
+              <w:rPr>
+                <w:rFonts w:ascii="Times New Roman" w:hAnsi="Times New Roman"/>
+                <w:sz w:val="24"/>
+                <w:szCs w:val="24"/>
+              </w:rPr>
+              <w:t xml:space="preserve">able to </w:t>
+            </w:r>
+            <w:r>
+              <w:rPr>
+                <w:rFonts w:ascii="Times New Roman" w:hAnsi="Times New Roman"/>
+                <w:sz w:val="24"/>
+                <w:szCs w:val="24"/>
+              </w:rPr>
+              <w:t xml:space="preserve"> ex</w:t>
+            </w:r>
+            <w:r>
+              <w:rPr>
+                <w:rFonts w:ascii="Times New Roman" w:hAnsi="Times New Roman"/>
+                <w:sz w:val="24"/>
+                <w:szCs w:val="24"/>
+              </w:rPr>
+              <w:t>tend amount of user that access to the software.</w:t>
+            </w:r>
           </w:p>
         </w:tc>
         <w:tc>
@@ -11174,6 +11248,14 @@
                 <w:szCs w:val="24"/>
               </w:rPr>
             </w:pPr>
+            <w:r>
+              <w:rPr>
+                <w:rFonts w:ascii="Times New Roman" w:hAnsi="Times New Roman" w:cs="Times New Roman"/>
+                <w:sz w:val="24"/>
+                <w:szCs w:val="24"/>
+              </w:rPr>
+              <w:t>The addition of new user/access</w:t>
+            </w:r>
           </w:p>
         </w:tc>
       </w:tr>
@@ -11620,6 +11702,7 @@
       </w:pPr>
       <w:bookmarkStart w:id="6" w:name="_Toc316548624"/>
       <w:r>
+        <w:lastRenderedPageBreak/>
         <w:t>5.2 Quality Attribute Scenario</w:t>
       </w:r>
       <w:bookmarkEnd w:id="6"/>
@@ -13053,16 +13136,7 @@
                 <w:sz w:val="24"/>
                 <w:szCs w:val="24"/>
               </w:rPr>
-              <w:t xml:space="preserve">The response time for importing data is about 5 seconds for </w:t>
-            </w:r>
-            <w:r>
-              <w:rPr>
-                <w:rFonts w:ascii="Times New Roman" w:hAnsi="Times New Roman"/>
-                <w:sz w:val="24"/>
-                <w:szCs w:val="24"/>
-              </w:rPr>
-              <w:lastRenderedPageBreak/>
-              <w:t>500 rows and 20 columns.</w:t>
+              <w:t>The response time for importing data is about 5 seconds for 500 rows and 20 columns.</w:t>
             </w:r>
           </w:p>
           <w:p>
@@ -13329,6 +13403,7 @@
                 <w:sz w:val="24"/>
                 <w:szCs w:val="24"/>
               </w:rPr>
+              <w:lastRenderedPageBreak/>
               <w:t>Quality attribute:</w:t>
             </w:r>
             <w:r>
@@ -14158,7 +14233,7 @@
                 <w:sz w:val="24"/>
                 <w:szCs w:val="24"/>
               </w:rPr>
-              <w:t>7</w:t>
+              <w:t>8</w:t>
             </w:r>
           </w:p>
         </w:tc>
@@ -14541,7 +14616,6 @@
               <w:spacing w:before="0" w:beforeAutospacing="0" w:after="0" w:afterAutospacing="0"/>
             </w:pPr>
             <w:r>
-              <w:lastRenderedPageBreak/>
               <w:t>The UI component on client side</w:t>
             </w:r>
           </w:p>
@@ -14607,7 +14681,6 @@
                 <w:sz w:val="24"/>
                 <w:szCs w:val="24"/>
               </w:rPr>
-              <w:lastRenderedPageBreak/>
               <w:t>Response measure(s)</w:t>
             </w:r>
           </w:p>
@@ -14656,7 +14729,16 @@
                 <w:sz w:val="24"/>
                 <w:szCs w:val="24"/>
               </w:rPr>
-              <w:t>The resource for adding: 2 resources (one for integration and the other for testing and deploy)</w:t>
+              <w:t xml:space="preserve">The resource for adding: 2 resources (one for integration and </w:t>
+            </w:r>
+            <w:r>
+              <w:rPr>
+                <w:rFonts w:ascii="Times New Roman" w:hAnsi="Times New Roman"/>
+                <w:sz w:val="24"/>
+                <w:szCs w:val="24"/>
+              </w:rPr>
+              <w:lastRenderedPageBreak/>
+              <w:t>the other for testing and deploy)</w:t>
             </w:r>
           </w:p>
         </w:tc>
@@ -14970,7 +15052,7 @@
                 <w:sz w:val="24"/>
                 <w:szCs w:val="24"/>
               </w:rPr>
-              <w:t>8</w:t>
+              <w:t>9</w:t>
             </w:r>
           </w:p>
         </w:tc>
@@ -15632,7 +15714,7 @@
                 <w:sz w:val="24"/>
                 <w:szCs w:val="24"/>
               </w:rPr>
-              <w:t>9</w:t>
+              <w:t>10</w:t>
             </w:r>
           </w:p>
         </w:tc>
@@ -16150,6 +16232,7 @@
                 <w:sz w:val="24"/>
                 <w:szCs w:val="24"/>
               </w:rPr>
+              <w:lastRenderedPageBreak/>
               <w:t xml:space="preserve">ID: </w:t>
             </w:r>
             <w:r>
@@ -16291,6 +16374,7 @@
                 <w:sz w:val="24"/>
                 <w:szCs w:val="24"/>
               </w:rPr>
+              <w:lastRenderedPageBreak/>
               <w:t>Quality attribute:</w:t>
             </w:r>
             <w:r>
@@ -16721,7 +16805,6 @@
         </w:tc>
       </w:tr>
     </w:tbl>
-    <w:p/>
     <w:p/>
     <w:p>
       <w:pPr>
@@ -17403,6 +17486,615 @@
       </w:tr>
     </w:tbl>
     <w:p/>
+    <w:tbl>
+      <w:tblPr>
+        <w:tblStyle w:val="TableGrid"/>
+        <w:tblW w:w="9810" w:type="dxa"/>
+        <w:tblInd w:w="18" w:type="dxa"/>
+        <w:tblLook w:val="04A0" w:firstRow="1" w:lastRow="0" w:firstColumn="1" w:lastColumn="0" w:noHBand="0" w:noVBand="1"/>
+      </w:tblPr>
+      <w:tblGrid>
+        <w:gridCol w:w="3566"/>
+        <w:gridCol w:w="2430"/>
+        <w:gridCol w:w="900"/>
+        <w:gridCol w:w="2914"/>
+      </w:tblGrid>
+      <w:tr>
+        <w:trPr>
+          <w:trHeight w:val="156"/>
+        </w:trPr>
+        <w:tc>
+          <w:tcPr>
+            <w:tcW w:w="5996" w:type="dxa"/>
+            <w:gridSpan w:val="2"/>
+            <w:vMerge w:val="restart"/>
+            <w:shd w:val="clear" w:color="auto" w:fill="002060"/>
+          </w:tcPr>
+          <w:p>
+            <w:pPr>
+              <w:rPr>
+                <w:rFonts w:ascii="Times New Roman" w:hAnsi="Times New Roman"/>
+                <w:b/>
+                <w:sz w:val="24"/>
+                <w:szCs w:val="24"/>
+              </w:rPr>
+            </w:pPr>
+            <w:r>
+              <w:rPr>
+                <w:rFonts w:ascii="Times New Roman" w:hAnsi="Times New Roman"/>
+                <w:b/>
+                <w:sz w:val="24"/>
+                <w:szCs w:val="24"/>
+              </w:rPr>
+              <w:t xml:space="preserve">Title of scenario: </w:t>
+            </w:r>
+          </w:p>
+          <w:p>
+            <w:pPr>
+              <w:rPr>
+                <w:rFonts w:ascii="Times New Roman" w:hAnsi="Times New Roman"/>
+                <w:sz w:val="24"/>
+                <w:szCs w:val="24"/>
+              </w:rPr>
+            </w:pPr>
+            <w:r>
+              <w:rPr>
+                <w:rFonts w:ascii="Times New Roman" w:hAnsi="Times New Roman"/>
+                <w:b/>
+                <w:sz w:val="24"/>
+                <w:szCs w:val="24"/>
+              </w:rPr>
+              <w:t>Ability to extend the user access to the software</w:t>
+            </w:r>
+          </w:p>
+        </w:tc>
+        <w:tc>
+          <w:tcPr>
+            <w:tcW w:w="900" w:type="dxa"/>
+            <w:vMerge w:val="restart"/>
+            <w:shd w:val="clear" w:color="auto" w:fill="002060"/>
+          </w:tcPr>
+          <w:p>
+            <w:pPr>
+              <w:rPr>
+                <w:rFonts w:ascii="Times New Roman" w:hAnsi="Times New Roman"/>
+                <w:sz w:val="24"/>
+                <w:szCs w:val="24"/>
+              </w:rPr>
+            </w:pPr>
+            <w:r>
+              <w:rPr>
+                <w:rFonts w:ascii="Times New Roman" w:hAnsi="Times New Roman"/>
+                <w:b/>
+                <w:sz w:val="24"/>
+                <w:szCs w:val="24"/>
+              </w:rPr>
+              <w:t xml:space="preserve">ID: </w:t>
+            </w:r>
+            <w:r>
+              <w:rPr>
+                <w:rFonts w:ascii="Times New Roman" w:hAnsi="Times New Roman"/>
+                <w:b/>
+                <w:sz w:val="24"/>
+                <w:szCs w:val="24"/>
+              </w:rPr>
+              <w:t>QA.04</w:t>
+            </w:r>
+          </w:p>
+        </w:tc>
+        <w:tc>
+          <w:tcPr>
+            <w:tcW w:w="2914" w:type="dxa"/>
+            <w:shd w:val="clear" w:color="auto" w:fill="002060"/>
+          </w:tcPr>
+          <w:p>
+            <w:pPr>
+              <w:rPr>
+                <w:rFonts w:ascii="Times New Roman" w:hAnsi="Times New Roman"/>
+                <w:sz w:val="24"/>
+                <w:szCs w:val="24"/>
+              </w:rPr>
+            </w:pPr>
+            <w:r>
+              <w:rPr>
+                <w:rFonts w:ascii="Times New Roman" w:hAnsi="Times New Roman"/>
+                <w:b/>
+                <w:sz w:val="24"/>
+                <w:szCs w:val="24"/>
+              </w:rPr>
+              <w:t xml:space="preserve">Version: </w:t>
+            </w:r>
+            <w:r>
+              <w:rPr>
+                <w:rFonts w:ascii="Times New Roman" w:hAnsi="Times New Roman"/>
+                <w:b/>
+                <w:sz w:val="24"/>
+                <w:szCs w:val="24"/>
+              </w:rPr>
+              <w:t>1.1</w:t>
+            </w:r>
+          </w:p>
+        </w:tc>
+      </w:tr>
+      <w:tr>
+        <w:trPr>
+          <w:trHeight w:val="156"/>
+        </w:trPr>
+        <w:tc>
+          <w:tcPr>
+            <w:tcW w:w="5996" w:type="dxa"/>
+            <w:gridSpan w:val="2"/>
+            <w:vMerge/>
+            <w:shd w:val="clear" w:color="auto" w:fill="002060"/>
+          </w:tcPr>
+          <w:p>
+            <w:pPr>
+              <w:rPr>
+                <w:rFonts w:ascii="Times New Roman" w:hAnsi="Times New Roman"/>
+                <w:b/>
+                <w:sz w:val="24"/>
+                <w:szCs w:val="24"/>
+              </w:rPr>
+            </w:pPr>
+          </w:p>
+        </w:tc>
+        <w:tc>
+          <w:tcPr>
+            <w:tcW w:w="900" w:type="dxa"/>
+            <w:vMerge/>
+            <w:shd w:val="clear" w:color="auto" w:fill="002060"/>
+          </w:tcPr>
+          <w:p>
+            <w:pPr>
+              <w:rPr>
+                <w:rFonts w:ascii="Times New Roman" w:hAnsi="Times New Roman"/>
+                <w:b/>
+                <w:sz w:val="24"/>
+                <w:szCs w:val="24"/>
+              </w:rPr>
+            </w:pPr>
+          </w:p>
+        </w:tc>
+        <w:tc>
+          <w:tcPr>
+            <w:tcW w:w="2914" w:type="dxa"/>
+            <w:shd w:val="clear" w:color="auto" w:fill="002060"/>
+          </w:tcPr>
+          <w:p>
+            <w:pPr>
+              <w:rPr>
+                <w:rFonts w:ascii="Times New Roman" w:hAnsi="Times New Roman"/>
+                <w:sz w:val="24"/>
+                <w:szCs w:val="24"/>
+              </w:rPr>
+            </w:pPr>
+            <w:r>
+              <w:rPr>
+                <w:rFonts w:ascii="Times New Roman" w:hAnsi="Times New Roman"/>
+                <w:b/>
+                <w:sz w:val="24"/>
+                <w:szCs w:val="24"/>
+              </w:rPr>
+              <w:t xml:space="preserve">Last Changed: </w:t>
+            </w:r>
+            <w:r>
+              <w:rPr>
+                <w:rFonts w:ascii="Times New Roman" w:hAnsi="Times New Roman"/>
+                <w:b/>
+                <w:sz w:val="24"/>
+                <w:szCs w:val="24"/>
+              </w:rPr>
+              <w:t>04/14/2012</w:t>
+            </w:r>
+          </w:p>
+        </w:tc>
+      </w:tr>
+      <w:tr>
+        <w:tc>
+          <w:tcPr>
+            <w:tcW w:w="5996" w:type="dxa"/>
+            <w:gridSpan w:val="2"/>
+          </w:tcPr>
+          <w:p>
+            <w:pPr>
+              <w:rPr>
+                <w:rFonts w:ascii="Times New Roman" w:hAnsi="Times New Roman"/>
+                <w:sz w:val="24"/>
+                <w:szCs w:val="24"/>
+              </w:rPr>
+            </w:pPr>
+            <w:r>
+              <w:rPr>
+                <w:rFonts w:ascii="Times New Roman" w:hAnsi="Times New Roman"/>
+                <w:b/>
+                <w:sz w:val="24"/>
+                <w:szCs w:val="24"/>
+              </w:rPr>
+              <w:t>Quality attribute:</w:t>
+            </w:r>
+            <w:r>
+              <w:rPr>
+                <w:rFonts w:ascii="Times New Roman" w:hAnsi="Times New Roman"/>
+                <w:sz w:val="24"/>
+                <w:szCs w:val="24"/>
+              </w:rPr>
+              <w:t xml:space="preserve"> </w:t>
+            </w:r>
+            <w:r>
+              <w:rPr>
+                <w:rFonts w:ascii="Times New Roman" w:hAnsi="Times New Roman"/>
+                <w:sz w:val="24"/>
+                <w:szCs w:val="24"/>
+              </w:rPr>
+              <w:t>Scalability</w:t>
+            </w:r>
+          </w:p>
+        </w:tc>
+        <w:tc>
+          <w:tcPr>
+            <w:tcW w:w="3814" w:type="dxa"/>
+            <w:gridSpan w:val="2"/>
+          </w:tcPr>
+          <w:p>
+            <w:pPr>
+              <w:rPr>
+                <w:rFonts w:ascii="Times New Roman" w:hAnsi="Times New Roman"/>
+                <w:sz w:val="24"/>
+                <w:szCs w:val="24"/>
+              </w:rPr>
+            </w:pPr>
+            <w:r>
+              <w:rPr>
+                <w:rFonts w:ascii="Times New Roman" w:hAnsi="Times New Roman"/>
+                <w:b/>
+                <w:sz w:val="24"/>
+                <w:szCs w:val="24"/>
+              </w:rPr>
+              <w:t>Characterization ID:</w:t>
+            </w:r>
+            <w:r>
+              <w:rPr>
+                <w:rFonts w:ascii="Times New Roman" w:hAnsi="Times New Roman"/>
+                <w:sz w:val="24"/>
+                <w:szCs w:val="24"/>
+              </w:rPr>
+              <w:t xml:space="preserve"> </w:t>
+            </w:r>
+            <w:r>
+              <w:rPr>
+                <w:rFonts w:ascii="Times New Roman" w:hAnsi="Times New Roman"/>
+                <w:sz w:val="24"/>
+                <w:szCs w:val="24"/>
+              </w:rPr>
+              <w:t>QAS.07</w:t>
+            </w:r>
+          </w:p>
+        </w:tc>
+      </w:tr>
+      <w:tr>
+        <w:tc>
+          <w:tcPr>
+            <w:tcW w:w="9810" w:type="dxa"/>
+            <w:gridSpan w:val="4"/>
+          </w:tcPr>
+          <w:p>
+            <w:pPr>
+              <w:rPr>
+                <w:rFonts w:ascii="Times New Roman" w:hAnsi="Times New Roman"/>
+                <w:sz w:val="24"/>
+                <w:szCs w:val="24"/>
+              </w:rPr>
+            </w:pPr>
+            <w:r>
+              <w:rPr>
+                <w:rFonts w:ascii="Times New Roman" w:hAnsi="Times New Roman"/>
+                <w:b/>
+                <w:bCs/>
+                <w:sz w:val="24"/>
+                <w:szCs w:val="24"/>
+              </w:rPr>
+              <w:t>Describe stakeholder role proposing the description:</w:t>
+            </w:r>
+            <w:r>
+              <w:rPr>
+                <w:rFonts w:ascii="Times New Roman" w:hAnsi="Times New Roman"/>
+                <w:b/>
+                <w:bCs/>
+                <w:sz w:val="24"/>
+                <w:szCs w:val="24"/>
+              </w:rPr>
+              <w:t xml:space="preserve"> </w:t>
+            </w:r>
+            <w:r>
+              <w:rPr>
+                <w:rFonts w:ascii="Times New Roman" w:hAnsi="Times New Roman"/>
+                <w:bCs/>
+                <w:sz w:val="24"/>
+                <w:szCs w:val="24"/>
+              </w:rPr>
+              <w:t>Architect</w:t>
+            </w:r>
+          </w:p>
+        </w:tc>
+      </w:tr>
+      <w:tr>
+        <w:tc>
+          <w:tcPr>
+            <w:tcW w:w="3566" w:type="dxa"/>
+            <w:shd w:val="clear" w:color="auto" w:fill="B6DDE8" w:themeFill="accent5" w:themeFillTint="66"/>
+          </w:tcPr>
+          <w:p>
+            <w:pPr>
+              <w:rPr>
+                <w:rFonts w:ascii="Times New Roman" w:hAnsi="Times New Roman"/>
+                <w:sz w:val="24"/>
+                <w:szCs w:val="24"/>
+              </w:rPr>
+            </w:pPr>
+            <w:r>
+              <w:rPr>
+                <w:rFonts w:ascii="Times New Roman" w:hAnsi="Times New Roman"/>
+                <w:sz w:val="24"/>
+                <w:szCs w:val="24"/>
+              </w:rPr>
+              <w:t>Source(s) of the stimulus</w:t>
+            </w:r>
+          </w:p>
+        </w:tc>
+        <w:tc>
+          <w:tcPr>
+            <w:tcW w:w="6244" w:type="dxa"/>
+            <w:gridSpan w:val="3"/>
+          </w:tcPr>
+          <w:p>
+            <w:pPr>
+              <w:rPr>
+                <w:rFonts w:ascii="Times New Roman" w:hAnsi="Times New Roman"/>
+                <w:sz w:val="24"/>
+                <w:szCs w:val="24"/>
+              </w:rPr>
+            </w:pPr>
+            <w:r>
+              <w:rPr>
+                <w:rFonts w:ascii="Times New Roman" w:hAnsi="Times New Roman"/>
+                <w:sz w:val="24"/>
+                <w:szCs w:val="24"/>
+              </w:rPr>
+              <w:t xml:space="preserve">The end-user </w:t>
+            </w:r>
+          </w:p>
+        </w:tc>
+      </w:tr>
+      <w:tr>
+        <w:tc>
+          <w:tcPr>
+            <w:tcW w:w="3566" w:type="dxa"/>
+            <w:shd w:val="clear" w:color="auto" w:fill="B6DDE8" w:themeFill="accent5" w:themeFillTint="66"/>
+          </w:tcPr>
+          <w:p>
+            <w:pPr>
+              <w:rPr>
+                <w:rFonts w:ascii="Times New Roman" w:hAnsi="Times New Roman"/>
+                <w:sz w:val="24"/>
+                <w:szCs w:val="24"/>
+              </w:rPr>
+            </w:pPr>
+            <w:r>
+              <w:rPr>
+                <w:rFonts w:ascii="Times New Roman" w:hAnsi="Times New Roman"/>
+                <w:sz w:val="24"/>
+                <w:szCs w:val="24"/>
+              </w:rPr>
+              <w:t>Stimulus</w:t>
+            </w:r>
+          </w:p>
+        </w:tc>
+        <w:tc>
+          <w:tcPr>
+            <w:tcW w:w="6244" w:type="dxa"/>
+            <w:gridSpan w:val="3"/>
+          </w:tcPr>
+          <w:p>
+            <w:pPr>
+              <w:rPr>
+                <w:rFonts w:ascii="Times New Roman" w:hAnsi="Times New Roman"/>
+                <w:sz w:val="24"/>
+                <w:szCs w:val="24"/>
+              </w:rPr>
+            </w:pPr>
+            <w:r>
+              <w:rPr>
+                <w:rFonts w:ascii="Times New Roman" w:hAnsi="Times New Roman"/>
+                <w:sz w:val="24"/>
+                <w:szCs w:val="24"/>
+              </w:rPr>
+              <w:t>Now, the HRM system is accessed by many users.</w:t>
+            </w:r>
+          </w:p>
+        </w:tc>
+      </w:tr>
+      <w:tr>
+        <w:trPr>
+          <w:trHeight w:val="368"/>
+        </w:trPr>
+        <w:tc>
+          <w:tcPr>
+            <w:tcW w:w="3566" w:type="dxa"/>
+            <w:shd w:val="clear" w:color="auto" w:fill="B6DDE8" w:themeFill="accent5" w:themeFillTint="66"/>
+          </w:tcPr>
+          <w:p>
+            <w:pPr>
+              <w:rPr>
+                <w:rFonts w:ascii="Times New Roman" w:hAnsi="Times New Roman"/>
+                <w:sz w:val="24"/>
+                <w:szCs w:val="24"/>
+              </w:rPr>
+            </w:pPr>
+            <w:r>
+              <w:rPr>
+                <w:rFonts w:ascii="Times New Roman" w:hAnsi="Times New Roman"/>
+                <w:sz w:val="24"/>
+                <w:szCs w:val="24"/>
+              </w:rPr>
+              <w:t>Relevant environmental conditions</w:t>
+            </w:r>
+          </w:p>
+        </w:tc>
+        <w:tc>
+          <w:tcPr>
+            <w:tcW w:w="6244" w:type="dxa"/>
+            <w:gridSpan w:val="3"/>
+          </w:tcPr>
+          <w:p>
+            <w:pPr>
+              <w:rPr>
+                <w:rFonts w:ascii="Times New Roman" w:hAnsi="Times New Roman"/>
+                <w:sz w:val="24"/>
+                <w:szCs w:val="24"/>
+              </w:rPr>
+            </w:pPr>
+            <w:r>
+              <w:rPr>
+                <w:rFonts w:ascii="Times New Roman" w:hAnsi="Times New Roman"/>
+                <w:sz w:val="24"/>
+                <w:szCs w:val="24"/>
+              </w:rPr>
+              <w:t>The HRM system is in normal mode</w:t>
+            </w:r>
+          </w:p>
+        </w:tc>
+      </w:tr>
+      <w:tr>
+        <w:tc>
+          <w:tcPr>
+            <w:tcW w:w="3566" w:type="dxa"/>
+            <w:shd w:val="clear" w:color="auto" w:fill="B6DDE8" w:themeFill="accent5" w:themeFillTint="66"/>
+          </w:tcPr>
+          <w:p>
+            <w:pPr>
+              <w:rPr>
+                <w:rFonts w:ascii="Times New Roman" w:hAnsi="Times New Roman"/>
+                <w:sz w:val="24"/>
+                <w:szCs w:val="24"/>
+              </w:rPr>
+            </w:pPr>
+            <w:r>
+              <w:rPr>
+                <w:rFonts w:ascii="Times New Roman" w:hAnsi="Times New Roman"/>
+                <w:sz w:val="24"/>
+                <w:szCs w:val="24"/>
+              </w:rPr>
+              <w:t>Architectural elements</w:t>
+            </w:r>
+          </w:p>
+        </w:tc>
+        <w:tc>
+          <w:tcPr>
+            <w:tcW w:w="6244" w:type="dxa"/>
+            <w:gridSpan w:val="3"/>
+          </w:tcPr>
+          <w:p>
+            <w:pPr>
+              <w:rPr>
+                <w:rFonts w:ascii="Times New Roman" w:hAnsi="Times New Roman"/>
+                <w:sz w:val="24"/>
+                <w:szCs w:val="24"/>
+              </w:rPr>
+            </w:pPr>
+            <w:r>
+              <w:rPr>
+                <w:rFonts w:ascii="Times New Roman" w:hAnsi="Times New Roman"/>
+                <w:sz w:val="24"/>
+                <w:szCs w:val="24"/>
+              </w:rPr>
+              <w:t>The HRM database</w:t>
+            </w:r>
+          </w:p>
+        </w:tc>
+      </w:tr>
+      <w:tr>
+        <w:tc>
+          <w:tcPr>
+            <w:tcW w:w="3566" w:type="dxa"/>
+            <w:shd w:val="clear" w:color="auto" w:fill="B6DDE8" w:themeFill="accent5" w:themeFillTint="66"/>
+          </w:tcPr>
+          <w:p>
+            <w:pPr>
+              <w:rPr>
+                <w:rFonts w:ascii="Times New Roman" w:hAnsi="Times New Roman"/>
+                <w:sz w:val="24"/>
+                <w:szCs w:val="24"/>
+              </w:rPr>
+            </w:pPr>
+            <w:r>
+              <w:rPr>
+                <w:rFonts w:ascii="Times New Roman" w:hAnsi="Times New Roman"/>
+                <w:sz w:val="24"/>
+                <w:szCs w:val="24"/>
+              </w:rPr>
+              <w:t>System response</w:t>
+            </w:r>
+          </w:p>
+        </w:tc>
+        <w:tc>
+          <w:tcPr>
+            <w:tcW w:w="6244" w:type="dxa"/>
+            <w:gridSpan w:val="3"/>
+          </w:tcPr>
+          <w:p>
+            <w:pPr>
+              <w:pStyle w:val="doctext"/>
+              <w:spacing w:before="0" w:beforeAutospacing="0" w:after="0" w:afterAutospacing="0"/>
+              <w:jc w:val="both"/>
+            </w:pPr>
+            <w:r>
+              <w:t xml:space="preserve">The system can work well with new user/access </w:t>
+            </w:r>
+          </w:p>
+        </w:tc>
+      </w:tr>
+      <w:tr>
+        <w:tc>
+          <w:tcPr>
+            <w:tcW w:w="3566" w:type="dxa"/>
+            <w:shd w:val="clear" w:color="auto" w:fill="B6DDE8" w:themeFill="accent5" w:themeFillTint="66"/>
+          </w:tcPr>
+          <w:p>
+            <w:pPr>
+              <w:rPr>
+                <w:rFonts w:ascii="Times New Roman" w:hAnsi="Times New Roman"/>
+                <w:sz w:val="24"/>
+                <w:szCs w:val="24"/>
+              </w:rPr>
+            </w:pPr>
+            <w:r>
+              <w:rPr>
+                <w:rFonts w:ascii="Times New Roman" w:hAnsi="Times New Roman"/>
+                <w:sz w:val="24"/>
+                <w:szCs w:val="24"/>
+              </w:rPr>
+              <w:t>Response measure(s)</w:t>
+            </w:r>
+          </w:p>
+        </w:tc>
+        <w:tc>
+          <w:tcPr>
+            <w:tcW w:w="6244" w:type="dxa"/>
+            <w:gridSpan w:val="3"/>
+          </w:tcPr>
+          <w:p>
+            <w:pPr>
+              <w:rPr>
+                <w:rFonts w:ascii="Times New Roman" w:hAnsi="Times New Roman"/>
+                <w:sz w:val="24"/>
+                <w:szCs w:val="24"/>
+              </w:rPr>
+            </w:pPr>
+          </w:p>
+        </w:tc>
+      </w:tr>
+    </w:tbl>
+    <w:p/>
     <w:p>
       <w:pPr>
         <w:pStyle w:val="Heading2"/>
@@ -17415,6 +18107,7 @@
         <w:rPr>
           <w:i/>
         </w:rPr>
+        <w:lastRenderedPageBreak/>
         <w:t>Key Quality Attributes</w:t>
       </w:r>
       <w:r>
@@ -17808,7 +18501,6 @@
                 <w:sz w:val="24"/>
                 <w:szCs w:val="24"/>
               </w:rPr>
-              <w:lastRenderedPageBreak/>
               <w:t>Source(s) of the stimulus</w:t>
             </w:r>
           </w:p>
@@ -18091,36 +18783,6 @@
         </w:tc>
       </w:tr>
     </w:tbl>
-    <w:p>
-      <w:pPr>
-        <w:pStyle w:val="Title"/>
-      </w:pPr>
-    </w:p>
-    <w:p>
-      <w:pPr>
-        <w:pStyle w:val="Title"/>
-      </w:pPr>
-    </w:p>
-    <w:p>
-      <w:pPr>
-        <w:pStyle w:val="Title"/>
-      </w:pPr>
-    </w:p>
-    <w:p>
-      <w:pPr>
-        <w:pStyle w:val="Title"/>
-      </w:pPr>
-    </w:p>
-    <w:p>
-      <w:pPr>
-        <w:pStyle w:val="Title"/>
-      </w:pPr>
-    </w:p>
-    <w:p>
-      <w:pPr>
-        <w:pStyle w:val="Title"/>
-      </w:pPr>
-    </w:p>
     <w:p>
       <w:pPr>
         <w:pStyle w:val="Title"/>
@@ -18610,7 +19272,6 @@
       </w:pPr>
       <w:bookmarkStart w:id="13" w:name="_Toc316548631"/>
       <w:r>
-        <w:lastRenderedPageBreak/>
         <w:t>6.2 Business Constraints</w:t>
       </w:r>
       <w:bookmarkEnd w:id="13"/>
@@ -18826,6 +19487,7 @@
       </w:pPr>
       <w:bookmarkStart w:id="14" w:name="_Toc316548632"/>
       <w:r>
+        <w:lastRenderedPageBreak/>
         <w:t>7.1 Priority Scale</w:t>
       </w:r>
       <w:bookmarkEnd w:id="14"/>
@@ -19759,7 +20421,7 @@
                 <w:sz w:val="24"/>
                 <w:szCs w:val="24"/>
               </w:rPr>
-              <w:t>Personal Information Management</w:t>
+              <w:t>Detail Information Management</w:t>
             </w:r>
           </w:p>
         </w:tc>
@@ -19893,7 +20555,16 @@
                 <w:sz w:val="24"/>
                 <w:szCs w:val="24"/>
               </w:rPr>
-              <w:t>Profile Management</w:t>
+              <w:t xml:space="preserve">Training </w:t>
+            </w:r>
+            <w:r>
+              <w:rPr>
+                <w:rFonts w:ascii="Times New Roman" w:eastAsia="Times New Roman" w:hAnsi="Times New Roman"/>
+                <w:color w:val="000000"/>
+                <w:sz w:val="24"/>
+                <w:szCs w:val="24"/>
+              </w:rPr>
+              <w:t>Management</w:t>
             </w:r>
           </w:p>
         </w:tc>
@@ -19936,7 +20607,7 @@
                 <w:sz w:val="24"/>
                 <w:szCs w:val="24"/>
               </w:rPr>
-              <w:t>1</w:t>
+              <w:t>2</w:t>
             </w:r>
           </w:p>
         </w:tc>
@@ -20030,7 +20701,7 @@
                 <w:sz w:val="24"/>
                 <w:szCs w:val="24"/>
               </w:rPr>
-              <w:t>Catalog Management</w:t>
+              <w:t>Extended Information Management</w:t>
             </w:r>
           </w:p>
         </w:tc>
@@ -20073,7 +20744,7 @@
                 <w:sz w:val="24"/>
                 <w:szCs w:val="24"/>
               </w:rPr>
-              <w:t>3</w:t>
+              <w:t>2</w:t>
             </w:r>
           </w:p>
         </w:tc>
@@ -20101,7 +20772,7 @@
                 <w:sz w:val="24"/>
                 <w:szCs w:val="24"/>
               </w:rPr>
-              <w:t>2</w:t>
+              <w:t>1</w:t>
             </w:r>
           </w:p>
         </w:tc>
@@ -20164,7 +20835,391 @@
                 <w:sz w:val="24"/>
                 <w:szCs w:val="24"/>
               </w:rPr>
-              <w:t>Log in Management</w:t>
+              <w:t xml:space="preserve">Profile </w:t>
+            </w:r>
+            <w:r>
+              <w:rPr>
+                <w:rFonts w:ascii="Times New Roman" w:eastAsia="Times New Roman" w:hAnsi="Times New Roman"/>
+                <w:color w:val="000000"/>
+                <w:sz w:val="24"/>
+                <w:szCs w:val="24"/>
+              </w:rPr>
+              <w:t>Management</w:t>
+            </w:r>
+          </w:p>
+        </w:tc>
+        <w:tc>
+          <w:tcPr>
+            <w:tcW w:w="2160" w:type="dxa"/>
+            <w:shd w:val="clear" w:color="auto" w:fill="FFFFFF" w:themeFill="background1"/>
+          </w:tcPr>
+          <w:p>
+            <w:pPr>
+              <w:jc w:val="center"/>
+              <w:rPr>
+                <w:rFonts w:ascii="Times New Roman" w:eastAsia="Times New Roman" w:hAnsi="Times New Roman"/>
+                <w:color w:val="000000"/>
+                <w:sz w:val="24"/>
+                <w:szCs w:val="24"/>
+              </w:rPr>
+            </w:pPr>
+          </w:p>
+        </w:tc>
+        <w:tc>
+          <w:tcPr>
+            <w:tcW w:w="1710" w:type="dxa"/>
+            <w:shd w:val="clear" w:color="auto" w:fill="FFFFFF" w:themeFill="background1"/>
+          </w:tcPr>
+          <w:p>
+            <w:pPr>
+              <w:jc w:val="center"/>
+              <w:rPr>
+                <w:rFonts w:ascii="Times New Roman" w:eastAsia="Times New Roman" w:hAnsi="Times New Roman"/>
+                <w:color w:val="000000"/>
+                <w:sz w:val="24"/>
+                <w:szCs w:val="24"/>
+              </w:rPr>
+            </w:pPr>
+            <w:r>
+              <w:rPr>
+                <w:rFonts w:ascii="Times New Roman" w:eastAsia="Times New Roman" w:hAnsi="Times New Roman"/>
+                <w:color w:val="000000"/>
+                <w:sz w:val="24"/>
+                <w:szCs w:val="24"/>
+              </w:rPr>
+              <w:t>1</w:t>
+            </w:r>
+          </w:p>
+        </w:tc>
+        <w:tc>
+          <w:tcPr>
+            <w:tcW w:w="1350" w:type="dxa"/>
+            <w:shd w:val="clear" w:color="auto" w:fill="FFFFFF" w:themeFill="background1"/>
+          </w:tcPr>
+          <w:p>
+            <w:pPr>
+              <w:jc w:val="center"/>
+              <w:rPr>
+                <w:rFonts w:ascii="Times New Roman" w:eastAsia="Times New Roman" w:hAnsi="Times New Roman"/>
+                <w:b/>
+                <w:color w:val="000000"/>
+                <w:sz w:val="24"/>
+                <w:szCs w:val="24"/>
+              </w:rPr>
+            </w:pPr>
+            <w:r>
+              <w:rPr>
+                <w:rFonts w:ascii="Times New Roman" w:eastAsia="Times New Roman" w:hAnsi="Times New Roman"/>
+                <w:b/>
+                <w:color w:val="000000"/>
+                <w:sz w:val="24"/>
+                <w:szCs w:val="24"/>
+              </w:rPr>
+              <w:t>2</w:t>
+            </w:r>
+          </w:p>
+        </w:tc>
+      </w:tr>
+      <w:tr>
+        <w:tc>
+          <w:tcPr>
+            <w:tcW w:w="810" w:type="dxa"/>
+            <w:shd w:val="clear" w:color="auto" w:fill="B6DDE8" w:themeFill="accent5" w:themeFillTint="66"/>
+            <w:vAlign w:val="center"/>
+          </w:tcPr>
+          <w:p>
+            <w:pPr>
+              <w:jc w:val="center"/>
+              <w:rPr>
+                <w:rFonts w:ascii="Times New Roman" w:eastAsia="Times New Roman" w:hAnsi="Times New Roman"/>
+                <w:color w:val="000000"/>
+                <w:sz w:val="24"/>
+                <w:szCs w:val="24"/>
+              </w:rPr>
+            </w:pPr>
+            <w:r>
+              <w:rPr>
+                <w:rFonts w:ascii="Times New Roman" w:eastAsia="Times New Roman" w:hAnsi="Times New Roman"/>
+                <w:color w:val="000000"/>
+                <w:sz w:val="24"/>
+                <w:szCs w:val="24"/>
+              </w:rPr>
+              <w:t>FR.05</w:t>
+            </w:r>
+          </w:p>
+        </w:tc>
+        <w:tc>
+          <w:tcPr>
+            <w:tcW w:w="3690" w:type="dxa"/>
+            <w:shd w:val="clear" w:color="auto" w:fill="B6DDE8" w:themeFill="accent5" w:themeFillTint="66"/>
+          </w:tcPr>
+          <w:p>
+            <w:pPr>
+              <w:rPr>
+                <w:rFonts w:ascii="Times New Roman" w:eastAsia="Times New Roman" w:hAnsi="Times New Roman"/>
+                <w:color w:val="000000"/>
+                <w:sz w:val="24"/>
+                <w:szCs w:val="24"/>
+              </w:rPr>
+            </w:pPr>
+            <w:r>
+              <w:rPr>
+                <w:rFonts w:ascii="Times New Roman" w:eastAsia="Times New Roman" w:hAnsi="Times New Roman"/>
+                <w:color w:val="000000"/>
+                <w:sz w:val="24"/>
+                <w:szCs w:val="24"/>
+              </w:rPr>
+              <w:t>Income Management</w:t>
+            </w:r>
+          </w:p>
+        </w:tc>
+        <w:tc>
+          <w:tcPr>
+            <w:tcW w:w="2160" w:type="dxa"/>
+            <w:shd w:val="clear" w:color="auto" w:fill="FFFFFF" w:themeFill="background1"/>
+          </w:tcPr>
+          <w:p>
+            <w:pPr>
+              <w:jc w:val="center"/>
+              <w:rPr>
+                <w:rFonts w:ascii="Times New Roman" w:eastAsia="Times New Roman" w:hAnsi="Times New Roman"/>
+                <w:color w:val="000000"/>
+                <w:sz w:val="24"/>
+                <w:szCs w:val="24"/>
+              </w:rPr>
+            </w:pPr>
+          </w:p>
+        </w:tc>
+        <w:tc>
+          <w:tcPr>
+            <w:tcW w:w="1710" w:type="dxa"/>
+            <w:shd w:val="clear" w:color="auto" w:fill="FFFFFF" w:themeFill="background1"/>
+          </w:tcPr>
+          <w:p>
+            <w:pPr>
+              <w:jc w:val="center"/>
+              <w:rPr>
+                <w:rFonts w:ascii="Times New Roman" w:eastAsia="Times New Roman" w:hAnsi="Times New Roman"/>
+                <w:color w:val="000000"/>
+                <w:sz w:val="24"/>
+                <w:szCs w:val="24"/>
+              </w:rPr>
+            </w:pPr>
+            <w:r>
+              <w:rPr>
+                <w:rFonts w:ascii="Times New Roman" w:eastAsia="Times New Roman" w:hAnsi="Times New Roman"/>
+                <w:color w:val="000000"/>
+                <w:sz w:val="24"/>
+                <w:szCs w:val="24"/>
+              </w:rPr>
+              <w:t>1</w:t>
+            </w:r>
+          </w:p>
+        </w:tc>
+        <w:tc>
+          <w:tcPr>
+            <w:tcW w:w="1350" w:type="dxa"/>
+            <w:shd w:val="clear" w:color="auto" w:fill="FFFFFF" w:themeFill="background1"/>
+          </w:tcPr>
+          <w:p>
+            <w:pPr>
+              <w:jc w:val="center"/>
+              <w:rPr>
+                <w:rFonts w:ascii="Times New Roman" w:eastAsia="Times New Roman" w:hAnsi="Times New Roman"/>
+                <w:b/>
+                <w:color w:val="000000"/>
+                <w:sz w:val="24"/>
+                <w:szCs w:val="24"/>
+              </w:rPr>
+            </w:pPr>
+            <w:r>
+              <w:rPr>
+                <w:rFonts w:ascii="Times New Roman" w:eastAsia="Times New Roman" w:hAnsi="Times New Roman"/>
+                <w:b/>
+                <w:color w:val="000000"/>
+                <w:sz w:val="24"/>
+                <w:szCs w:val="24"/>
+              </w:rPr>
+              <w:t>1</w:t>
+            </w:r>
+          </w:p>
+        </w:tc>
+      </w:tr>
+      <w:tr>
+        <w:tc>
+          <w:tcPr>
+            <w:tcW w:w="810" w:type="dxa"/>
+            <w:shd w:val="clear" w:color="auto" w:fill="B6DDE8" w:themeFill="accent5" w:themeFillTint="66"/>
+            <w:vAlign w:val="center"/>
+          </w:tcPr>
+          <w:p>
+            <w:pPr>
+              <w:jc w:val="center"/>
+              <w:rPr>
+                <w:rFonts w:ascii="Times New Roman" w:eastAsia="Times New Roman" w:hAnsi="Times New Roman"/>
+                <w:color w:val="000000"/>
+                <w:sz w:val="24"/>
+                <w:szCs w:val="24"/>
+              </w:rPr>
+            </w:pPr>
+            <w:r>
+              <w:rPr>
+                <w:rFonts w:ascii="Times New Roman" w:eastAsia="Times New Roman" w:hAnsi="Times New Roman"/>
+                <w:color w:val="000000"/>
+                <w:sz w:val="24"/>
+                <w:szCs w:val="24"/>
+              </w:rPr>
+              <w:t>FR.06</w:t>
+            </w:r>
+          </w:p>
+        </w:tc>
+        <w:tc>
+          <w:tcPr>
+            <w:tcW w:w="3690" w:type="dxa"/>
+            <w:shd w:val="clear" w:color="auto" w:fill="B6DDE8" w:themeFill="accent5" w:themeFillTint="66"/>
+          </w:tcPr>
+          <w:p>
+            <w:pPr>
+              <w:rPr>
+                <w:rFonts w:ascii="Times New Roman" w:eastAsia="Times New Roman" w:hAnsi="Times New Roman"/>
+                <w:color w:val="000000"/>
+                <w:sz w:val="24"/>
+                <w:szCs w:val="24"/>
+              </w:rPr>
+            </w:pPr>
+            <w:r>
+              <w:rPr>
+                <w:rFonts w:ascii="Times New Roman" w:eastAsia="Times New Roman" w:hAnsi="Times New Roman"/>
+                <w:color w:val="000000"/>
+                <w:sz w:val="24"/>
+                <w:szCs w:val="24"/>
+              </w:rPr>
+              <w:t>Catalog Management</w:t>
+            </w:r>
+          </w:p>
+        </w:tc>
+        <w:tc>
+          <w:tcPr>
+            <w:tcW w:w="2160" w:type="dxa"/>
+            <w:shd w:val="clear" w:color="auto" w:fill="FFFFFF" w:themeFill="background1"/>
+          </w:tcPr>
+          <w:p>
+            <w:pPr>
+              <w:jc w:val="center"/>
+              <w:rPr>
+                <w:rFonts w:ascii="Times New Roman" w:eastAsia="Times New Roman" w:hAnsi="Times New Roman"/>
+                <w:color w:val="000000"/>
+                <w:sz w:val="24"/>
+                <w:szCs w:val="24"/>
+              </w:rPr>
+            </w:pPr>
+          </w:p>
+        </w:tc>
+        <w:tc>
+          <w:tcPr>
+            <w:tcW w:w="1710" w:type="dxa"/>
+            <w:shd w:val="clear" w:color="auto" w:fill="FFFFFF" w:themeFill="background1"/>
+          </w:tcPr>
+          <w:p>
+            <w:pPr>
+              <w:jc w:val="center"/>
+              <w:rPr>
+                <w:rFonts w:ascii="Times New Roman" w:eastAsia="Times New Roman" w:hAnsi="Times New Roman"/>
+                <w:color w:val="000000"/>
+                <w:sz w:val="24"/>
+                <w:szCs w:val="24"/>
+              </w:rPr>
+            </w:pPr>
+            <w:r>
+              <w:rPr>
+                <w:rFonts w:ascii="Times New Roman" w:eastAsia="Times New Roman" w:hAnsi="Times New Roman"/>
+                <w:color w:val="000000"/>
+                <w:sz w:val="24"/>
+                <w:szCs w:val="24"/>
+              </w:rPr>
+              <w:t>3</w:t>
+            </w:r>
+          </w:p>
+        </w:tc>
+        <w:tc>
+          <w:tcPr>
+            <w:tcW w:w="1350" w:type="dxa"/>
+            <w:shd w:val="clear" w:color="auto" w:fill="FFFFFF" w:themeFill="background1"/>
+          </w:tcPr>
+          <w:p>
+            <w:pPr>
+              <w:jc w:val="center"/>
+              <w:rPr>
+                <w:rFonts w:ascii="Times New Roman" w:eastAsia="Times New Roman" w:hAnsi="Times New Roman"/>
+                <w:b/>
+                <w:color w:val="000000"/>
+                <w:sz w:val="24"/>
+                <w:szCs w:val="24"/>
+              </w:rPr>
+            </w:pPr>
+            <w:r>
+              <w:rPr>
+                <w:rFonts w:ascii="Times New Roman" w:eastAsia="Times New Roman" w:hAnsi="Times New Roman"/>
+                <w:b/>
+                <w:color w:val="000000"/>
+                <w:sz w:val="24"/>
+                <w:szCs w:val="24"/>
+              </w:rPr>
+              <w:t>1</w:t>
+            </w:r>
+          </w:p>
+        </w:tc>
+      </w:tr>
+      <w:tr>
+        <w:tc>
+          <w:tcPr>
+            <w:tcW w:w="810" w:type="dxa"/>
+            <w:shd w:val="clear" w:color="auto" w:fill="B6DDE8" w:themeFill="accent5" w:themeFillTint="66"/>
+            <w:vAlign w:val="center"/>
+          </w:tcPr>
+          <w:p>
+            <w:pPr>
+              <w:jc w:val="center"/>
+              <w:rPr>
+                <w:rFonts w:ascii="Times New Roman" w:eastAsia="Times New Roman" w:hAnsi="Times New Roman"/>
+                <w:color w:val="000000"/>
+                <w:sz w:val="24"/>
+                <w:szCs w:val="24"/>
+              </w:rPr>
+            </w:pPr>
+            <w:r>
+              <w:rPr>
+                <w:rFonts w:ascii="Times New Roman" w:eastAsia="Times New Roman" w:hAnsi="Times New Roman"/>
+                <w:color w:val="000000"/>
+                <w:sz w:val="24"/>
+                <w:szCs w:val="24"/>
+              </w:rPr>
+              <w:t>FR.07</w:t>
+            </w:r>
+          </w:p>
+        </w:tc>
+        <w:tc>
+          <w:tcPr>
+            <w:tcW w:w="3690" w:type="dxa"/>
+            <w:shd w:val="clear" w:color="auto" w:fill="B6DDE8" w:themeFill="accent5" w:themeFillTint="66"/>
+          </w:tcPr>
+          <w:p>
+            <w:pPr>
+              <w:rPr>
+                <w:rFonts w:ascii="Times New Roman" w:eastAsia="Times New Roman" w:hAnsi="Times New Roman"/>
+                <w:color w:val="000000"/>
+                <w:sz w:val="24"/>
+                <w:szCs w:val="24"/>
+              </w:rPr>
+            </w:pPr>
+            <w:r>
+              <w:rPr>
+                <w:rFonts w:ascii="Times New Roman" w:eastAsia="Times New Roman" w:hAnsi="Times New Roman"/>
+                <w:color w:val="000000"/>
+                <w:sz w:val="24"/>
+                <w:szCs w:val="24"/>
+              </w:rPr>
+              <w:t>User Management</w:t>
             </w:r>
           </w:p>
         </w:tc>
@@ -20275,6 +21330,7 @@
       </w:pPr>
       <w:bookmarkStart w:id="17" w:name="_Toc316548635"/>
       <w:r>
+        <w:lastRenderedPageBreak/>
         <w:t>7.4 Quality Attribute Scenarios</w:t>
       </w:r>
       <w:bookmarkEnd w:id="17"/>
@@ -20890,7 +21946,7 @@
                 <w:sz w:val="24"/>
                 <w:szCs w:val="24"/>
               </w:rPr>
-              <w:t>Flexibility</w:t>
+              <w:t>Scalability</w:t>
             </w:r>
           </w:p>
         </w:tc>
@@ -21202,7 +22258,7 @@
                       <w:sz w:val="32"/>
                       <w:szCs w:val="32"/>
                     </w:rPr>
-                    <w:t>6</w:t>
+                    <w:t>2</w:t>
                   </w:r>
                   <w:r>
                     <w:rPr>
@@ -21287,6 +22343,7 @@
         <w:dataBinding w:prefixMappings="xmlns:ns0='http://schemas.openxmlformats.org/package/2006/metadata/core-properties' xmlns:ns1='http://purl.org/dc/elements/1.1/'" w:xpath="/ns0:coreProperties[1]/ns1:title[1]" w:storeItemID="{6C3C8BC8-F283-45AE-878A-BAB7291924A1}"/>
         <w:text/>
       </w:sdtPr>
+      <w:sdtEndPr/>
       <w:sdtContent>
         <w:r>
           <w:rPr>
@@ -25987,7 +27044,7 @@
 </file>
 
 <file path=customXml/itemProps2.xml><?xml version="1.0" encoding="utf-8"?>
-<ds:datastoreItem xmlns:ds="http://schemas.openxmlformats.org/officeDocument/2006/customXml" ds:itemID="{1064C42D-F808-46F0-B3F0-0F55480CF8F4}">
+<ds:datastoreItem xmlns:ds="http://schemas.openxmlformats.org/officeDocument/2006/customXml" ds:itemID="{5A83D6FD-A37B-4067-B95E-23EC97E1EDD9}">
   <ds:schemaRefs>
     <ds:schemaRef ds:uri="http://schemas.openxmlformats.org/officeDocument/2006/bibliography"/>
   </ds:schemaRefs>

</xml_diff>